<commit_message>
falta en marco teorico
</commit_message>
<xml_diff>
--- a/Anteproyecto.docx
+++ b/Anteproyecto.docx
@@ -3109,17 +3109,40 @@
     </w:p>
     <w:p>
       <w:pPr>
+        <w:spacing w:after="200" w:line="276" w:lineRule="auto"/>
+        <w:ind w:firstLine="0"/>
+        <w:rPr>
+          <w:sz w:val="28"/>
+          <w:lang w:val="es-ES" w:eastAsia="es-ES"/>
+        </w:rPr>
+      </w:pPr>
+    </w:p>
+    <w:p>
+      <w:pPr>
+        <w:tabs>
+          <w:tab w:val="left" w:pos="851"/>
+        </w:tabs>
+        <w:ind w:firstLine="0"/>
+        <w:jc w:val="both"/>
+        <w:rPr>
+          <w:sz w:val="28"/>
+          <w:szCs w:val="28"/>
+        </w:rPr>
+      </w:pPr>
+    </w:p>
+    <w:p>
+      <w:pPr>
         <w:pStyle w:val="Ttulo2"/>
         <w:ind w:left="567"/>
       </w:pPr>
       <w:r>
-        <w:t>Tecnología</w:t>
-      </w:r>
-      <w:r>
-        <w:t xml:space="preserve"> </w:t>
-      </w:r>
-      <w:r>
-        <w:t>Móvil</w:t>
+        <w:t xml:space="preserve">Medios de Comunicación </w:t>
+      </w:r>
+      <w:r>
+        <w:t>Inalámbric</w:t>
+      </w:r>
+      <w:r>
+        <w:t>o</w:t>
       </w:r>
     </w:p>
     <w:p>
@@ -3130,29 +3153,15 @@
         <w:jc w:val="both"/>
         <w:rPr>
           <w:sz w:val="28"/>
-          <w:lang w:val="es-ES" w:eastAsia="es-ES"/>
-        </w:rPr>
-      </w:pPr>
-      <w:r>
-        <w:rPr>
-          <w:sz w:val="28"/>
-          <w:lang w:val="es-ES" w:eastAsia="es-ES"/>
-        </w:rPr>
-        <w:t>Las tecnologías móviles tienen mucho tiempo entre nosotros simplificando nuestras actividades cotidianas facilitando nuestros trabajos, estudios o vida normal con sus innumerables aplicaciones disponibles que se han ido incrementando con el tiempo. Sin embargo, el desarrollo de la computación como de la telefonía celular han sido el parte aguas de la evolución de estas tecnologías que se despegaron con la incursión del Internet en la vida productiva y económica de la sociedad de hace más de 20 años. A pesar de que la telefonía celular estaba en pleno crecimiento su estructura era incipiente para</w:t>
-      </w:r>
-      <w:r>
-        <w:rPr>
-          <w:sz w:val="28"/>
-          <w:lang w:val="es-ES" w:eastAsia="es-ES"/>
-        </w:rPr>
-        <w:t xml:space="preserve"> </w:t>
-      </w:r>
-      <w:r>
-        <w:rPr>
-          <w:sz w:val="28"/>
-          <w:lang w:val="es-ES" w:eastAsia="es-ES"/>
-        </w:rPr>
-        <w:t xml:space="preserve">soportar las aplicaciones básicas del uso de Internet en las décadas de los noventas e inicio del 2000. </w:t>
+          <w:lang w:eastAsia="es-ES"/>
+        </w:rPr>
+      </w:pPr>
+      <w:r>
+        <w:rPr>
+          <w:sz w:val="28"/>
+          <w:lang w:eastAsia="es-ES"/>
+        </w:rPr>
+        <w:t>Se utiliza medios no guiados, principalmente en el aire. Se radia energía electromagnética por medio de una antena y luego se recibe esta energía con otra antena. Hay dos configuraciones para la emisión y recepción de esta energía: direccional y omnidireccional.</w:t>
       </w:r>
     </w:p>
     <w:p>
@@ -3163,9 +3172,16 @@
         <w:jc w:val="both"/>
         <w:rPr>
           <w:sz w:val="28"/>
-          <w:lang w:val="es-ES" w:eastAsia="es-ES"/>
-        </w:rPr>
-      </w:pPr>
+          <w:lang w:eastAsia="es-ES"/>
+        </w:rPr>
+      </w:pPr>
+      <w:r>
+        <w:rPr>
+          <w:sz w:val="28"/>
+          <w:lang w:eastAsia="es-ES"/>
+        </w:rPr>
+        <w:t xml:space="preserve"> </w:t>
+      </w:r>
     </w:p>
     <w:p>
       <w:pPr>
@@ -3174,69 +3190,623 @@
         </w:tabs>
         <w:jc w:val="both"/>
         <w:rPr>
-          <w:rFonts w:cs="Times New Roman"/>
-          <w:sz w:val="28"/>
-          <w:szCs w:val="28"/>
-        </w:rPr>
-      </w:pPr>
-      <w:r>
-        <w:rPr>
-          <w:sz w:val="28"/>
-          <w:lang w:val="es-ES" w:eastAsia="es-ES"/>
-        </w:rPr>
-        <w:t xml:space="preserve">Una vez que el auge del internet y aplicaciones sobre la web alcanzo un nivel en que todo lo que se pudiera pensar ya existiría en ella, la telefonía emprendió un camino sin retorno a superar la capacidad de imaginación de los usuarios, llevando a la palma de su mano, las aplicaciones propias de una computadora persona a costos </w:t>
-      </w:r>
-      <w:r>
-        <w:rPr>
-          <w:sz w:val="28"/>
-          <w:lang w:val="es-ES" w:eastAsia="es-ES"/>
+          <w:sz w:val="28"/>
+          <w:lang w:eastAsia="es-ES"/>
+        </w:rPr>
+      </w:pPr>
+      <w:r>
+        <w:rPr>
+          <w:sz w:val="28"/>
+          <w:lang w:eastAsia="es-ES"/>
+        </w:rPr>
+        <w:t>En el método  direccional, toda la energía se concentra en un haz que es emitida en una cierta dirección, por lo que tanto el emisor como el receptor deben estar alineados. En el método omnidireccional, la energía es dispersada en múltiples direcciones, por lo que varias antenas pueden captarla. Cuando mayor es la frecuencia de la señal a transmitir, más factible es la transmisión unidireccional. Por tanto, para enlaces punto a  punto se suelen utilizar microondas (altas frecuencias), para enlaces con varios receptores posibles se utilizan las ondas de radio (baja frecuencias).</w:t>
+      </w:r>
+    </w:p>
+    <w:p>
+      <w:pPr>
+        <w:tabs>
+          <w:tab w:val="left" w:pos="851"/>
+        </w:tabs>
+        <w:rPr>
+          <w:lang w:eastAsia="es-ES"/>
+        </w:rPr>
+      </w:pPr>
+    </w:p>
+    <w:p>
+      <w:pPr>
+        <w:pStyle w:val="Ttulo3"/>
+        <w:numPr>
+          <w:ilvl w:val="2"/>
+          <w:numId w:val="6"/>
+        </w:numPr>
+      </w:pPr>
+      <w:r>
+        <w:t>GSM</w:t>
+      </w:r>
+    </w:p>
+    <w:p>
+      <w:pPr>
+        <w:tabs>
+          <w:tab w:val="left" w:pos="851"/>
+        </w:tabs>
+        <w:ind w:firstLine="0"/>
+        <w:jc w:val="both"/>
+        <w:rPr>
+          <w:sz w:val="28"/>
+          <w:szCs w:val="28"/>
+        </w:rPr>
+      </w:pPr>
+      <w:r>
+        <w:rPr>
+          <w:sz w:val="28"/>
+          <w:szCs w:val="28"/>
+        </w:rPr>
+        <w:t>GSM, o Sistema Global para las telecomunicaciones móviles es un sistema estándar completamente definido, usado para la comunicación entre teléfonos móviles basada en la tecnología digital. Lo que permite, al ser digital, que cualquier usuario pueda conectarse a través del teléfono a su PC personal, permitiéndole interactuar por e-mail, fax, acceder a Internet, y un acceso seguro a redes LAN o Intranet. También existe la posibilidad de envío de texto corto entre terminales (SMS). Es considerado un estándar de segunda generación (2G) debido a su velocidad y características, es el estándar más extendido del mundo</w:t>
+      </w:r>
+      <w:r>
+        <w:rPr>
+          <w:sz w:val="28"/>
+          <w:szCs w:val="28"/>
+        </w:rPr>
+        <w:t>.</w:t>
+      </w:r>
+    </w:p>
+    <w:p>
+      <w:pPr>
+        <w:tabs>
+          <w:tab w:val="left" w:pos="851"/>
+        </w:tabs>
+        <w:ind w:firstLine="0"/>
+        <w:jc w:val="both"/>
+        <w:rPr>
+          <w:sz w:val="28"/>
+          <w:szCs w:val="28"/>
+        </w:rPr>
+      </w:pPr>
+      <w:r>
+        <w:rPr>
+          <w:sz w:val="28"/>
+          <w:szCs w:val="28"/>
+        </w:rPr>
+        <w:t xml:space="preserve">Se crea entonces el </w:t>
+      </w:r>
+      <w:proofErr w:type="spellStart"/>
+      <w:r>
+        <w:rPr>
+          <w:sz w:val="28"/>
+          <w:szCs w:val="28"/>
+        </w:rPr>
+        <w:t>Grupe</w:t>
+      </w:r>
+      <w:proofErr w:type="spellEnd"/>
+      <w:r>
+        <w:rPr>
+          <w:sz w:val="28"/>
+          <w:szCs w:val="28"/>
+        </w:rPr>
+        <w:t xml:space="preserve"> </w:t>
+      </w:r>
+      <w:proofErr w:type="spellStart"/>
+      <w:r>
+        <w:rPr>
+          <w:sz w:val="28"/>
+          <w:szCs w:val="28"/>
+        </w:rPr>
+        <w:t>Spécial</w:t>
+      </w:r>
+      <w:proofErr w:type="spellEnd"/>
+      <w:r>
+        <w:rPr>
+          <w:sz w:val="28"/>
+          <w:szCs w:val="28"/>
+        </w:rPr>
+        <w:t xml:space="preserve"> Mobile (de donde provienen las siglas GSM, que más adelante pasaría a llamarse Estándar Mobile </w:t>
+      </w:r>
+      <w:proofErr w:type="spellStart"/>
+      <w:r>
+        <w:rPr>
+          <w:sz w:val="28"/>
+          <w:szCs w:val="28"/>
+        </w:rPr>
+        <w:t>Group</w:t>
+      </w:r>
+      <w:proofErr w:type="spellEnd"/>
+      <w:r>
+        <w:rPr>
+          <w:sz w:val="28"/>
+          <w:szCs w:val="28"/>
+        </w:rPr>
+        <w:t>, usándose las siglas para el estándar) el cual desarrollará un estándar europeo de telefonía digital, finalizándose en 1990 el estándar GSM-900 y siguiéndole un año después el DCS-1800. Además empresas como Nokia lanzaran el primer teléfono celular basado en GSM (Nokia 1011).</w:t>
+      </w:r>
+    </w:p>
+    <w:p>
+      <w:pPr>
+        <w:pStyle w:val="Ttulo4"/>
+        <w:numPr>
+          <w:ilvl w:val="3"/>
+          <w:numId w:val="6"/>
+        </w:numPr>
+      </w:pPr>
+      <w:r>
+        <w:t>Funcionalidad</w:t>
+      </w:r>
+    </w:p>
+    <w:p>
+      <w:pPr>
+        <w:tabs>
+          <w:tab w:val="left" w:pos="851"/>
+        </w:tabs>
+        <w:ind w:firstLine="0"/>
+        <w:jc w:val="both"/>
+        <w:rPr>
+          <w:sz w:val="28"/>
+          <w:szCs w:val="28"/>
+        </w:rPr>
+      </w:pPr>
+      <w:r>
+        <w:rPr>
+          <w:sz w:val="28"/>
+          <w:szCs w:val="28"/>
+        </w:rPr>
+        <w:t xml:space="preserve">Su arquitectura se basa en el reparto del espectro disponible debido a la limitación del rango de frecuencias disponibles, ya que cada conversación requiere un mínimo de ancho de banda. A cada compañía se le asigna cierto ancho de banda con unas </w:t>
+      </w:r>
+      <w:r>
+        <w:rPr>
+          <w:sz w:val="28"/>
+          <w:szCs w:val="28"/>
         </w:rPr>
         <w:lastRenderedPageBreak/>
-        <w:t>y velocidad que ningún modem de servicio local o banda ancha pudiera ofrecer. Es por ello, que hablar de tecnologías móviles nos remonta inicialmente a lo simple que es un control remoto, sin embargo, su capacidad lleva a centralizar todos los servicios en un dispositivo que aparte de controlar un aparato, es capaz de estar conectado a miles de usuarios en el planeta usando una infraestructura de comunicaciones poco imaginables para la corta historia de estos entre nosotros, es por ello, que el estudio de la tecnologías móviles se ha convertido en una parte fundamental de la ingeniería similar a una ciencia exacta que nos ayude comprender la situación actual de las mismas y el futuro que podemos a llegar a tener con el uso de esta tecnología</w:t>
-      </w:r>
-      <w:r>
-        <w:rPr>
-          <w:sz w:val="28"/>
-          <w:lang w:val="es-ES" w:eastAsia="es-ES"/>
+        <w:t>frecuencias delimitadas, además debe emplearse más de una antena para poder abastecer el necesario ancho de banda, también debiendo ser separados los rangos de cada terminal para prevenir interferencias entre usuarios</w:t>
+      </w:r>
+    </w:p>
+    <w:p>
+      <w:pPr>
+        <w:tabs>
+          <w:tab w:val="left" w:pos="851"/>
+        </w:tabs>
+        <w:ind w:firstLine="0"/>
+        <w:jc w:val="both"/>
+        <w:rPr>
+          <w:sz w:val="28"/>
+          <w:szCs w:val="28"/>
+        </w:rPr>
+      </w:pPr>
+    </w:p>
+    <w:p>
+      <w:pPr>
+        <w:pStyle w:val="Ttulo4"/>
+        <w:numPr>
+          <w:ilvl w:val="3"/>
+          <w:numId w:val="6"/>
+        </w:numPr>
+      </w:pPr>
+      <w:r>
+        <w:t>Aplicación</w:t>
+      </w:r>
+    </w:p>
+    <w:p>
+      <w:pPr>
+        <w:tabs>
+          <w:tab w:val="left" w:pos="851"/>
+        </w:tabs>
+        <w:ind w:firstLine="0"/>
+        <w:jc w:val="both"/>
+        <w:rPr>
+          <w:sz w:val="28"/>
+          <w:szCs w:val="28"/>
+        </w:rPr>
+      </w:pPr>
+      <w:r>
+        <w:rPr>
+          <w:sz w:val="28"/>
+          <w:szCs w:val="28"/>
+        </w:rPr>
+        <w:t>Las aplicaciones posibles son múltiples y en su mayoría novedosas, ya que hasta el momento las tecnologías alternativas ofrecían costos demasiado elevados para implementarlas. A modo de ejemplo, mencionaremos algunas en diferentes campos:</w:t>
+      </w:r>
+    </w:p>
+    <w:p>
+      <w:pPr>
+        <w:tabs>
+          <w:tab w:val="left" w:pos="851"/>
+        </w:tabs>
+        <w:ind w:firstLine="0"/>
+        <w:jc w:val="both"/>
+        <w:rPr>
+          <w:sz w:val="28"/>
+          <w:szCs w:val="28"/>
+        </w:rPr>
+      </w:pPr>
+    </w:p>
+    <w:p>
+      <w:pPr>
+        <w:tabs>
+          <w:tab w:val="left" w:pos="851"/>
+        </w:tabs>
+        <w:ind w:firstLine="0"/>
+        <w:jc w:val="both"/>
+        <w:rPr>
+          <w:sz w:val="28"/>
+          <w:szCs w:val="28"/>
+        </w:rPr>
+      </w:pPr>
+      <w:r>
+        <w:rPr>
+          <w:sz w:val="28"/>
+          <w:szCs w:val="28"/>
+        </w:rPr>
+        <w:t>• Aguas: control de avenidas en torrentes, control de calidad de agua o fugas (</w:t>
+      </w:r>
+      <w:proofErr w:type="spellStart"/>
+      <w:r>
+        <w:rPr>
+          <w:sz w:val="28"/>
+          <w:szCs w:val="28"/>
+        </w:rPr>
+        <w:t>Sectoring</w:t>
+      </w:r>
+      <w:proofErr w:type="spellEnd"/>
+      <w:r>
+        <w:rPr>
+          <w:sz w:val="28"/>
+          <w:szCs w:val="28"/>
+        </w:rPr>
+        <w:t>) en la red, control de pozos y control de plantas de tratamiento de aguas.</w:t>
+      </w:r>
+    </w:p>
+    <w:p>
+      <w:pPr>
+        <w:tabs>
+          <w:tab w:val="left" w:pos="851"/>
+        </w:tabs>
+        <w:ind w:firstLine="0"/>
+        <w:jc w:val="both"/>
+        <w:rPr>
+          <w:sz w:val="28"/>
+          <w:szCs w:val="28"/>
+        </w:rPr>
+      </w:pPr>
+    </w:p>
+    <w:p>
+      <w:pPr>
+        <w:tabs>
+          <w:tab w:val="left" w:pos="851"/>
+        </w:tabs>
+        <w:ind w:firstLine="0"/>
+        <w:jc w:val="both"/>
+        <w:rPr>
+          <w:sz w:val="28"/>
+          <w:szCs w:val="28"/>
+        </w:rPr>
+      </w:pPr>
+      <w:r>
+        <w:rPr>
+          <w:sz w:val="28"/>
+          <w:szCs w:val="28"/>
+        </w:rPr>
+        <w:t>• Seguridad industrial: supervisión de sistemas eléctricos, intrusismo y control de ambiente en naves industriales y cámaras frigoríficas.</w:t>
+      </w:r>
+    </w:p>
+    <w:p>
+      <w:pPr>
+        <w:tabs>
+          <w:tab w:val="left" w:pos="851"/>
+        </w:tabs>
+        <w:ind w:firstLine="0"/>
+        <w:jc w:val="both"/>
+        <w:rPr>
+          <w:sz w:val="28"/>
+          <w:szCs w:val="28"/>
+        </w:rPr>
+      </w:pPr>
+    </w:p>
+    <w:p>
+      <w:pPr>
+        <w:tabs>
+          <w:tab w:val="left" w:pos="851"/>
+        </w:tabs>
+        <w:ind w:firstLine="0"/>
+        <w:jc w:val="both"/>
+        <w:rPr>
+          <w:sz w:val="28"/>
+          <w:szCs w:val="28"/>
+        </w:rPr>
+      </w:pPr>
+      <w:r>
+        <w:rPr>
+          <w:sz w:val="28"/>
+          <w:szCs w:val="28"/>
+        </w:rPr>
+        <w:t>• Transporte industrial: control de seguridad en transportes de materias peligrosas.</w:t>
+      </w:r>
+    </w:p>
+    <w:p>
+      <w:pPr>
+        <w:tabs>
+          <w:tab w:val="left" w:pos="851"/>
+        </w:tabs>
+        <w:ind w:firstLine="0"/>
+        <w:jc w:val="both"/>
+        <w:rPr>
+          <w:sz w:val="28"/>
+          <w:szCs w:val="28"/>
+        </w:rPr>
+      </w:pPr>
+    </w:p>
+    <w:p>
+      <w:pPr>
+        <w:tabs>
+          <w:tab w:val="left" w:pos="851"/>
+        </w:tabs>
+        <w:ind w:firstLine="0"/>
+        <w:jc w:val="both"/>
+        <w:rPr>
+          <w:sz w:val="28"/>
+          <w:szCs w:val="28"/>
+        </w:rPr>
+      </w:pPr>
+      <w:r>
+        <w:rPr>
+          <w:sz w:val="28"/>
+          <w:szCs w:val="28"/>
+        </w:rPr>
+        <w:t>• Energía: control de mini-centrales hidráulicas, generadores eólicos o solares.</w:t>
+      </w:r>
+    </w:p>
+    <w:p>
+      <w:pPr>
+        <w:tabs>
+          <w:tab w:val="left" w:pos="851"/>
+        </w:tabs>
+        <w:ind w:firstLine="0"/>
+        <w:jc w:val="both"/>
+        <w:rPr>
+          <w:sz w:val="28"/>
+          <w:szCs w:val="28"/>
+        </w:rPr>
+      </w:pPr>
+    </w:p>
+    <w:p>
+      <w:pPr>
+        <w:tabs>
+          <w:tab w:val="left" w:pos="851"/>
+        </w:tabs>
+        <w:ind w:firstLine="0"/>
+        <w:jc w:val="both"/>
+        <w:rPr>
+          <w:sz w:val="28"/>
+          <w:szCs w:val="28"/>
+        </w:rPr>
+      </w:pPr>
+      <w:r>
+        <w:rPr>
+          <w:sz w:val="28"/>
+          <w:szCs w:val="28"/>
+        </w:rPr>
+        <w:t>• Sector agrícola: estaciones meteorológicas y agrimensoras.</w:t>
+      </w:r>
+    </w:p>
+    <w:p>
+      <w:pPr>
+        <w:tabs>
+          <w:tab w:val="left" w:pos="851"/>
+        </w:tabs>
+        <w:ind w:firstLine="0"/>
+        <w:jc w:val="both"/>
+        <w:rPr>
+          <w:sz w:val="28"/>
+          <w:szCs w:val="28"/>
+        </w:rPr>
+      </w:pPr>
+    </w:p>
+    <w:p>
+      <w:pPr>
+        <w:tabs>
+          <w:tab w:val="left" w:pos="851"/>
+        </w:tabs>
+        <w:ind w:firstLine="0"/>
+        <w:jc w:val="both"/>
+        <w:rPr>
+          <w:sz w:val="28"/>
+          <w:szCs w:val="28"/>
+        </w:rPr>
+      </w:pPr>
+      <w:r>
+        <w:rPr>
+          <w:sz w:val="28"/>
+          <w:szCs w:val="28"/>
+        </w:rPr>
+        <w:t>• Sector medioambiental: estaciones meteorológicas y control de plagas.</w:t>
+      </w:r>
+    </w:p>
+    <w:p>
+      <w:pPr>
+        <w:rPr>
+          <w:lang w:eastAsia="es-ES"/>
+        </w:rPr>
+      </w:pPr>
+      <w:bookmarkStart w:id="0" w:name="_GoBack"/>
+      <w:bookmarkEnd w:id="0"/>
+    </w:p>
+    <w:p>
+      <w:pPr>
+        <w:pStyle w:val="Ttulo2"/>
+        <w:numPr>
+          <w:ilvl w:val="1"/>
+          <w:numId w:val="6"/>
+        </w:numPr>
+        <w:ind w:left="567"/>
+      </w:pPr>
+      <w:r>
+        <w:t>GSM/GPRS 900</w:t>
+      </w:r>
+    </w:p>
+    <w:p>
+      <w:pPr>
+        <w:rPr>
+          <w:lang w:eastAsia="es-ES"/>
+        </w:rPr>
+      </w:pPr>
+    </w:p>
+    <w:p>
+      <w:pPr>
+        <w:pStyle w:val="Ttulo2"/>
+        <w:ind w:left="567"/>
+      </w:pPr>
+      <w:r>
+        <w:t>Arduino</w:t>
+      </w:r>
+    </w:p>
+    <w:p>
+      <w:pPr>
+        <w:tabs>
+          <w:tab w:val="left" w:pos="851"/>
+        </w:tabs>
+        <w:ind w:firstLine="0"/>
+        <w:jc w:val="both"/>
+        <w:rPr>
+          <w:sz w:val="28"/>
+          <w:szCs w:val="28"/>
+        </w:rPr>
+      </w:pPr>
+      <w:r>
+        <w:rPr>
+          <w:sz w:val="28"/>
+          <w:szCs w:val="28"/>
+        </w:rPr>
+        <w:t>Arduino es una plataforma de hardware libre, basada en una placa con un micro controlador y un entorno de desarrollo, diseñada para facilitar el uso de la electrónica en proyectos multidisciplinares.</w:t>
+      </w:r>
+    </w:p>
+    <w:p>
+      <w:pPr>
+        <w:tabs>
+          <w:tab w:val="left" w:pos="851"/>
+        </w:tabs>
+        <w:ind w:firstLine="0"/>
+        <w:jc w:val="both"/>
+        <w:rPr>
+          <w:sz w:val="28"/>
+          <w:szCs w:val="28"/>
+        </w:rPr>
+      </w:pPr>
+    </w:p>
+    <w:p>
+      <w:pPr>
+        <w:tabs>
+          <w:tab w:val="left" w:pos="851"/>
+        </w:tabs>
+        <w:ind w:firstLine="0"/>
+        <w:jc w:val="both"/>
+        <w:rPr>
+          <w:sz w:val="28"/>
+          <w:szCs w:val="28"/>
+        </w:rPr>
+      </w:pPr>
+      <w:r>
+        <w:rPr>
+          <w:sz w:val="28"/>
+          <w:szCs w:val="28"/>
+        </w:rPr>
+        <w:t xml:space="preserve">Nuestras placas </w:t>
+      </w:r>
+      <w:proofErr w:type="spellStart"/>
+      <w:r>
+        <w:rPr>
+          <w:sz w:val="28"/>
+          <w:szCs w:val="28"/>
+        </w:rPr>
+        <w:t>Arduino</w:t>
+      </w:r>
+      <w:proofErr w:type="spellEnd"/>
+      <w:r>
+        <w:rPr>
+          <w:sz w:val="28"/>
+          <w:szCs w:val="28"/>
+        </w:rPr>
+        <w:t xml:space="preserve"> son la </w:t>
+      </w:r>
+      <w:proofErr w:type="spellStart"/>
+      <w:r>
+        <w:rPr>
+          <w:sz w:val="28"/>
+          <w:szCs w:val="28"/>
+        </w:rPr>
+        <w:t>Duemilanove</w:t>
+      </w:r>
+      <w:proofErr w:type="spellEnd"/>
+      <w:r>
+        <w:rPr>
+          <w:sz w:val="28"/>
+          <w:szCs w:val="28"/>
+        </w:rPr>
+        <w:t xml:space="preserve"> y la UNO,</w:t>
+      </w:r>
+      <w:r>
+        <w:rPr>
+          <w:sz w:val="28"/>
+          <w:szCs w:val="28"/>
         </w:rPr>
         <w:t xml:space="preserve"> </w:t>
       </w:r>
       <w:r>
         <w:rPr>
           <w:sz w:val="28"/>
-          <w:lang w:val="es-ES" w:eastAsia="es-ES"/>
-        </w:rPr>
-        <w:t>(</w:t>
-      </w:r>
-      <w:r>
-        <w:rPr>
-          <w:rFonts w:cs="Times New Roman"/>
-          <w:sz w:val="28"/>
-          <w:szCs w:val="28"/>
-        </w:rPr>
-        <w:t xml:space="preserve">C. </w:t>
+          <w:szCs w:val="28"/>
+        </w:rPr>
+        <w:t>ambas incorporan el chip ATmega328.</w:t>
+      </w:r>
+      <w:r>
+        <w:rPr>
+          <w:sz w:val="28"/>
+          <w:szCs w:val="28"/>
+        </w:rPr>
+        <w:t xml:space="preserve"> </w:t>
+      </w:r>
+      <w:r>
+        <w:rPr>
+          <w:sz w:val="28"/>
+          <w:szCs w:val="28"/>
+        </w:rPr>
+        <w:t>Tienen 14 entradas/salidas digitales, 6 entradas analógicas,</w:t>
+      </w:r>
+      <w:r>
+        <w:rPr>
+          <w:sz w:val="28"/>
+          <w:szCs w:val="28"/>
+        </w:rPr>
+        <w:t xml:space="preserve"> </w:t>
+      </w:r>
+      <w:r>
+        <w:rPr>
+          <w:sz w:val="28"/>
+          <w:szCs w:val="28"/>
+        </w:rPr>
+        <w:t>entradas de alimentación, conexión USB para conectar al</w:t>
+      </w:r>
+      <w:r>
+        <w:rPr>
+          <w:sz w:val="28"/>
+          <w:szCs w:val="28"/>
+        </w:rPr>
+        <w:t xml:space="preserve"> </w:t>
+      </w:r>
+      <w:r>
+        <w:rPr>
+          <w:sz w:val="28"/>
+          <w:szCs w:val="28"/>
+        </w:rPr>
+        <w:t xml:space="preserve">ordenador, conector de alimentación y un botón de </w:t>
       </w:r>
       <w:proofErr w:type="spellStart"/>
       <w:r>
         <w:rPr>
-          <w:rFonts w:cs="Times New Roman"/>
-          <w:sz w:val="28"/>
-          <w:szCs w:val="28"/>
-        </w:rPr>
-        <w:t>Grabiel</w:t>
+          <w:sz w:val="28"/>
+          <w:szCs w:val="28"/>
+        </w:rPr>
+        <w:t>Reset</w:t>
       </w:r>
       <w:proofErr w:type="spellEnd"/>
       <w:r>
         <w:rPr>
-          <w:rFonts w:cs="Times New Roman"/>
-          <w:sz w:val="28"/>
-          <w:szCs w:val="28"/>
-        </w:rPr>
-        <w:t>, 2010)</w:t>
-      </w:r>
-      <w:r>
-        <w:rPr>
-          <w:rFonts w:cs="Times New Roman"/>
           <w:sz w:val="28"/>
           <w:szCs w:val="28"/>
         </w:rPr>
@@ -3245,28 +3815,181 @@
     </w:p>
     <w:p>
       <w:pPr>
-        <w:spacing w:after="200" w:line="276" w:lineRule="auto"/>
+        <w:rPr>
+          <w:lang w:eastAsia="es-ES"/>
+        </w:rPr>
+      </w:pPr>
+    </w:p>
+    <w:p>
+      <w:pPr>
+        <w:pStyle w:val="Ttulo3"/>
+      </w:pPr>
+      <w:r>
+        <w:t>Arduino Uno R3</w:t>
+      </w:r>
+    </w:p>
+    <w:p>
+      <w:pPr>
+        <w:tabs>
+          <w:tab w:val="left" w:pos="851"/>
+        </w:tabs>
         <w:ind w:firstLine="0"/>
-        <w:rPr>
-          <w:sz w:val="28"/>
-          <w:lang w:val="es-ES" w:eastAsia="es-ES"/>
-        </w:rPr>
-      </w:pPr>
-      <w:r>
-        <w:rPr>
-          <w:sz w:val="28"/>
-          <w:lang w:val="es-ES" w:eastAsia="es-ES"/>
-        </w:rPr>
-        <w:br w:type="page"/>
-      </w:r>
-    </w:p>
-    <w:p>
-      <w:pPr>
-        <w:pStyle w:val="Ttulo3"/>
-      </w:pPr>
-      <w:r>
+        <w:jc w:val="both"/>
+        <w:rPr>
+          <w:sz w:val="28"/>
+          <w:szCs w:val="28"/>
+        </w:rPr>
+      </w:pPr>
+      <w:r>
+        <w:rPr>
+          <w:sz w:val="28"/>
+          <w:szCs w:val="28"/>
+        </w:rPr>
+        <w:t>El Arduino Uno es una placa electrónica</w:t>
+      </w:r>
+      <w:r>
+        <w:rPr>
+          <w:sz w:val="28"/>
+          <w:szCs w:val="28"/>
+        </w:rPr>
+        <w:t xml:space="preserve"> basada en el ATmega328. </w:t>
+      </w:r>
+      <w:r>
+        <w:rPr>
+          <w:sz w:val="28"/>
+          <w:szCs w:val="28"/>
+        </w:rPr>
+        <w:t xml:space="preserve">Cuenta con </w:t>
+      </w:r>
+      <w:r>
+        <w:rPr>
+          <w:sz w:val="28"/>
+          <w:szCs w:val="28"/>
+        </w:rPr>
+        <w:t>14 pines digitales de entrada/</w:t>
+      </w:r>
+      <w:r>
+        <w:rPr>
+          <w:sz w:val="28"/>
+          <w:szCs w:val="28"/>
+        </w:rPr>
+        <w:t xml:space="preserve">salida (de los cuales 6 pueden utilizarse para salidas PWM), 6 entradas analógicas, un 16 MHz resonador cerámico, una conexión USB, un conector de alimentación, un </w:t>
+      </w:r>
+      <w:proofErr w:type="spellStart"/>
+      <w:r>
+        <w:rPr>
+          <w:sz w:val="28"/>
+          <w:szCs w:val="28"/>
+        </w:rPr>
+        <w:t>header</w:t>
+      </w:r>
+      <w:proofErr w:type="spellEnd"/>
+      <w:r>
+        <w:rPr>
+          <w:sz w:val="28"/>
+          <w:szCs w:val="28"/>
+        </w:rPr>
+        <w:t xml:space="preserve"> ICSP, y un botón de reinicio. Contiene todo </w:t>
+      </w:r>
+      <w:r>
+        <w:rPr>
+          <w:sz w:val="28"/>
+          <w:szCs w:val="28"/>
+        </w:rPr>
         <w:lastRenderedPageBreak/>
-        <w:t>Dispositivos móviles</w:t>
+        <w:t>lo necesario para apoyar el microcontrolador; basta con conectarlo a un ordenador con un cable USB o el poder con un adaptador o la batería AC-to-DC para empezar.</w:t>
+      </w:r>
+    </w:p>
+    <w:p>
+      <w:pPr>
+        <w:tabs>
+          <w:tab w:val="left" w:pos="851"/>
+        </w:tabs>
+        <w:ind w:firstLine="0"/>
+        <w:jc w:val="both"/>
+        <w:rPr>
+          <w:sz w:val="28"/>
+          <w:szCs w:val="28"/>
+        </w:rPr>
+      </w:pPr>
+      <w:r>
+        <w:rPr>
+          <w:sz w:val="28"/>
+          <w:szCs w:val="28"/>
+        </w:rPr>
+        <w:t>El Uno se diferencia de todas las placas anteriores en que no utiliza el chip controlador de USB a serial FTDI. En lugar de ello, cuenta con la Atmega16U2 (Atmega8U2 hasta la versión R2) programado como un convertidor de USB a serie.</w:t>
+      </w:r>
+    </w:p>
+    <w:p>
+      <w:pPr>
+        <w:tabs>
+          <w:tab w:val="left" w:pos="851"/>
+        </w:tabs>
+        <w:ind w:firstLine="0"/>
+        <w:jc w:val="both"/>
+        <w:rPr>
+          <w:sz w:val="28"/>
+          <w:szCs w:val="28"/>
+        </w:rPr>
+      </w:pPr>
+      <w:r>
+        <w:rPr>
+          <w:sz w:val="28"/>
+          <w:szCs w:val="28"/>
+        </w:rPr>
+        <w:t>Revisión 2de la junta Uno tiene una resistencia tirando de la línea 8U2 HWB a tierra, por lo que es</w:t>
+      </w:r>
+      <w:r>
+        <w:rPr>
+          <w:sz w:val="28"/>
+          <w:szCs w:val="28"/>
+        </w:rPr>
+        <w:t xml:space="preserve"> más fácil de poner en modo DFU (Arduino Uno, 2014)</w:t>
+      </w:r>
+      <w:r>
+        <w:rPr>
+          <w:sz w:val="28"/>
+          <w:szCs w:val="28"/>
+        </w:rPr>
+        <w:t>.</w:t>
+      </w:r>
+    </w:p>
+    <w:p>
+      <w:pPr>
+        <w:tabs>
+          <w:tab w:val="left" w:pos="851"/>
+        </w:tabs>
+        <w:ind w:firstLine="0"/>
+        <w:jc w:val="both"/>
+        <w:rPr>
+          <w:sz w:val="28"/>
+          <w:szCs w:val="28"/>
+        </w:rPr>
+      </w:pPr>
+    </w:p>
+    <w:p>
+      <w:pPr>
+        <w:tabs>
+          <w:tab w:val="left" w:pos="851"/>
+        </w:tabs>
+        <w:ind w:firstLine="0"/>
+        <w:jc w:val="both"/>
+        <w:rPr>
+          <w:sz w:val="28"/>
+          <w:szCs w:val="28"/>
+        </w:rPr>
+      </w:pPr>
+    </w:p>
+    <w:p>
+      <w:pPr>
+        <w:pStyle w:val="Ttulo2"/>
+        <w:ind w:left="567"/>
+      </w:pPr>
+      <w:r>
+        <w:t>Gestor de bases de dato</w:t>
+      </w:r>
+      <w:r>
+        <w:t>s</w:t>
       </w:r>
     </w:p>
     <w:p>
@@ -3287,91 +4010,7 @@
           <w:sz w:val="28"/>
           <w:szCs w:val="28"/>
         </w:rPr>
-        <w:t>Hoy en día las funcionalidades de los teléfonos inteligentes es mucha, antes la definición</w:t>
-      </w:r>
-      <w:r>
-        <w:rPr>
-          <w:sz w:val="28"/>
-          <w:szCs w:val="28"/>
-        </w:rPr>
-        <w:t xml:space="preserve"> </w:t>
-      </w:r>
-      <w:r>
-        <w:rPr>
-          <w:sz w:val="28"/>
-          <w:szCs w:val="28"/>
-        </w:rPr>
-        <w:t>que se tenía so</w:t>
-      </w:r>
-      <w:r>
-        <w:rPr>
-          <w:sz w:val="28"/>
-          <w:szCs w:val="28"/>
-        </w:rPr>
-        <w:t>bre teléfono inteligente era: "</w:t>
-      </w:r>
-      <w:r>
-        <w:rPr>
-          <w:sz w:val="28"/>
-          <w:szCs w:val="28"/>
-        </w:rPr>
-        <w:t>dispositivo electrónico que fusiona un teléfo</w:t>
-      </w:r>
-      <w:r>
-        <w:rPr>
-          <w:sz w:val="28"/>
-          <w:szCs w:val="28"/>
-        </w:rPr>
-        <w:t xml:space="preserve">no celular con </w:t>
-      </w:r>
-      <w:r>
-        <w:rPr>
-          <w:sz w:val="28"/>
-          <w:szCs w:val="28"/>
-        </w:rPr>
-        <w:t>características similares a las de un computador personal". En la</w:t>
-      </w:r>
-      <w:r>
-        <w:rPr>
-          <w:sz w:val="28"/>
-          <w:szCs w:val="28"/>
-        </w:rPr>
-        <w:t xml:space="preserve"> </w:t>
-      </w:r>
-      <w:r>
-        <w:rPr>
-          <w:sz w:val="28"/>
-          <w:szCs w:val="28"/>
-        </w:rPr>
-        <w:t>actualidad</w:t>
-      </w:r>
-      <w:r>
-        <w:rPr>
-          <w:sz w:val="28"/>
-          <w:szCs w:val="28"/>
-        </w:rPr>
-        <w:t xml:space="preserve"> </w:t>
-      </w:r>
-      <w:r>
-        <w:rPr>
-          <w:sz w:val="28"/>
-          <w:szCs w:val="28"/>
-        </w:rPr>
-        <w:t>este dispositivo es mucho más potente, ya que está destinado a ser usado por los adictos al</w:t>
-      </w:r>
-      <w:r>
-        <w:rPr>
-          <w:sz w:val="28"/>
-          <w:szCs w:val="28"/>
-        </w:rPr>
-        <w:t xml:space="preserve"> </w:t>
-      </w:r>
-      <w:r>
-        <w:rPr>
-          <w:sz w:val="28"/>
-          <w:szCs w:val="28"/>
-        </w:rPr>
-        <w:t>correo electrónico y el acceso a Internet, o para aquellos que son empresarios.</w:t>
+        <w:t>Un gestor de base de datos es el conjunto de aplicaciones que permiten el almacenamiento edición y obtención de la información o registros en una base de datos, de igual manera proporciona métodos para añadir, editar, borrar y analizar los datos. Este tipo de sistemas también brindan métodos para conservar la integridad de los datos, para gestionar el acceso de los usuarios a los datos y para recuperar la información si el sistema presenta fallos.</w:t>
       </w:r>
     </w:p>
     <w:p>
@@ -3389,6 +4028,43 @@
       </w:pPr>
     </w:p>
     <w:p>
+      <w:r>
+        <w:rPr>
+          <w:sz w:val="28"/>
+          <w:szCs w:val="28"/>
+        </w:rPr>
+        <w:t>Generalmente la manera de acceder a los registros es por medio de lenguajes de interrogación, cuyos lenguajes deben ser de alto nivel lo cual simplifica la tarea de construir aplicaciones que gestionen los datos de la base de datos.</w:t>
+      </w:r>
+    </w:p>
+    <w:p>
+      <w:pPr>
+        <w:pStyle w:val="Ttulo3"/>
+      </w:pPr>
+      <w:proofErr w:type="spellStart"/>
+      <w:r>
+        <w:lastRenderedPageBreak/>
+        <w:t>MySql</w:t>
+      </w:r>
+      <w:proofErr w:type="spellEnd"/>
+    </w:p>
+    <w:p>
+      <w:r>
+        <w:rPr>
+          <w:sz w:val="28"/>
+          <w:szCs w:val="28"/>
+        </w:rPr>
+        <w:t>Es un sistema de gestión de ases de datos relacional, este sistema se ofrece por un lado bajo la GNU GPL para cualquier uso compatible con esta licencia, pero de igual manera existe una distribución bajo la licencia privada implementada para grandes empresas estos deben comprar una licencia las cual les autorice el uso de esta plataforma</w:t>
+      </w:r>
+    </w:p>
+    <w:p>
+      <w:pPr>
+        <w:pStyle w:val="Ttulo4"/>
+      </w:pPr>
+      <w:r>
+        <w:t>Características</w:t>
+      </w:r>
+    </w:p>
+    <w:p>
       <w:pPr>
         <w:tabs>
           <w:tab w:val="left" w:pos="851"/>
@@ -3405,21 +4081,39 @@
           <w:sz w:val="28"/>
           <w:szCs w:val="28"/>
         </w:rPr>
-        <w:t>Este teléfono inteligente combina las bondades de un celular con las características de un PDA (del inglés, asistente personal digital), que típicamente incluye calendario, procesador de textos, correo electrónico, navegación web, y algunas</w:t>
-      </w:r>
-      <w:r>
-        <w:rPr>
-          <w:sz w:val="28"/>
-          <w:szCs w:val="28"/>
-        </w:rPr>
-        <w:t xml:space="preserve"> </w:t>
-      </w:r>
-      <w:r>
-        <w:rPr>
-          <w:sz w:val="28"/>
-          <w:szCs w:val="28"/>
-        </w:rPr>
-        <w:t>aplicaciones de oficina.</w:t>
+        <w:t xml:space="preserve">Uso de </w:t>
+      </w:r>
+      <w:proofErr w:type="spellStart"/>
+      <w:r>
+        <w:rPr>
+          <w:sz w:val="28"/>
+          <w:szCs w:val="28"/>
+        </w:rPr>
+        <w:t>multihilos</w:t>
+      </w:r>
+      <w:proofErr w:type="spellEnd"/>
+      <w:r>
+        <w:rPr>
+          <w:sz w:val="28"/>
+          <w:szCs w:val="28"/>
+        </w:rPr>
+        <w:t xml:space="preserve"> mediante hilos de </w:t>
+      </w:r>
+      <w:proofErr w:type="spellStart"/>
+      <w:r>
+        <w:rPr>
+          <w:sz w:val="28"/>
+          <w:szCs w:val="28"/>
+        </w:rPr>
+        <w:t>kernel</w:t>
+      </w:r>
+      <w:proofErr w:type="spellEnd"/>
+      <w:r>
+        <w:rPr>
+          <w:sz w:val="28"/>
+          <w:szCs w:val="28"/>
+        </w:rPr>
+        <w:t>.</w:t>
       </w:r>
     </w:p>
     <w:p>
@@ -3434,6 +4128,29 @@
           <w:szCs w:val="28"/>
         </w:rPr>
       </w:pPr>
+      <w:r>
+        <w:rPr>
+          <w:sz w:val="28"/>
+          <w:szCs w:val="28"/>
+        </w:rPr>
+        <w:t xml:space="preserve">Soporta gran cantidad de datos. </w:t>
+      </w:r>
+      <w:proofErr w:type="spellStart"/>
+      <w:r>
+        <w:rPr>
+          <w:sz w:val="28"/>
+          <w:szCs w:val="28"/>
+        </w:rPr>
+        <w:t>MySQL</w:t>
+      </w:r>
+      <w:proofErr w:type="spellEnd"/>
+      <w:r>
+        <w:rPr>
+          <w:sz w:val="28"/>
+          <w:szCs w:val="28"/>
+        </w:rPr>
+        <w:t xml:space="preserve"> Server tiene bases de datos de hasta 50 millones de registros.</w:t>
+      </w:r>
     </w:p>
     <w:p>
       <w:pPr>
@@ -3452,7 +4169,23 @@
           <w:sz w:val="28"/>
           <w:szCs w:val="28"/>
         </w:rPr>
-        <w:t>Entre los aspectos más importantes que posee son,  la cámara integrada, administración de contactos, y algunos programas de navegación, así como</w:t>
+        <w:t xml:space="preserve">Se permiten hasta 64 índices por tabla (32 antes de </w:t>
+      </w:r>
+      <w:proofErr w:type="spellStart"/>
+      <w:r>
+        <w:rPr>
+          <w:sz w:val="28"/>
+          <w:szCs w:val="28"/>
+        </w:rPr>
+        <w:t>MySQL</w:t>
+      </w:r>
+      <w:proofErr w:type="spellEnd"/>
+      <w:r>
+        <w:rPr>
+          <w:sz w:val="28"/>
+          <w:szCs w:val="28"/>
+        </w:rPr>
+        <w:t xml:space="preserve"> 4.1.2). Cada índice puede</w:t>
       </w:r>
       <w:r>
         <w:rPr>
@@ -3466,7 +4199,23 @@
           <w:sz w:val="28"/>
           <w:szCs w:val="28"/>
         </w:rPr>
-        <w:t>ocasionalmente la habilidad de leer documentos de negocios en variedad de archivos en formato PDF y los generados por Microsoft Office.</w:t>
+        <w:t xml:space="preserve">consistir desde 1 hasta 16 columnas o partes de columnas. El máximo ancho de límite son 1000 bytes (500 antes de </w:t>
+      </w:r>
+      <w:proofErr w:type="spellStart"/>
+      <w:r>
+        <w:rPr>
+          <w:sz w:val="28"/>
+          <w:szCs w:val="28"/>
+        </w:rPr>
+        <w:t>MySQL</w:t>
+      </w:r>
+      <w:proofErr w:type="spellEnd"/>
+      <w:r>
+        <w:rPr>
+          <w:sz w:val="28"/>
+          <w:szCs w:val="28"/>
+        </w:rPr>
+        <w:t xml:space="preserve"> 4.1.2).</w:t>
       </w:r>
     </w:p>
     <w:p>
@@ -3481,6 +4230,61 @@
           <w:szCs w:val="28"/>
         </w:rPr>
       </w:pPr>
+      <w:r>
+        <w:rPr>
+          <w:sz w:val="28"/>
+          <w:szCs w:val="28"/>
+        </w:rPr>
+        <w:t xml:space="preserve">Los clientes se conectan al servidor </w:t>
+      </w:r>
+      <w:proofErr w:type="spellStart"/>
+      <w:r>
+        <w:rPr>
+          <w:sz w:val="28"/>
+          <w:szCs w:val="28"/>
+        </w:rPr>
+        <w:t>MySQL</w:t>
+      </w:r>
+      <w:proofErr w:type="spellEnd"/>
+      <w:r>
+        <w:rPr>
+          <w:sz w:val="28"/>
+          <w:szCs w:val="28"/>
+        </w:rPr>
+        <w:t xml:space="preserve"> usando sockets TCP/IP en cualquier plataforma. En sistemas Windows se pueden conectar usando </w:t>
+      </w:r>
+      <w:proofErr w:type="spellStart"/>
+      <w:r>
+        <w:rPr>
+          <w:sz w:val="28"/>
+          <w:szCs w:val="28"/>
+        </w:rPr>
+        <w:t>named</w:t>
+      </w:r>
+      <w:proofErr w:type="spellEnd"/>
+      <w:r>
+        <w:rPr>
+          <w:sz w:val="28"/>
+          <w:szCs w:val="28"/>
+        </w:rPr>
+        <w:t xml:space="preserve"> pipes y en sistemas Unix usando ficheros socket Unix.</w:t>
+      </w:r>
+    </w:p>
+    <w:p>
+      <w:pPr>
+        <w:rPr>
+          <w:lang w:eastAsia="es-ES"/>
+        </w:rPr>
+      </w:pPr>
+    </w:p>
+    <w:p>
+      <w:pPr>
+        <w:pStyle w:val="Ttulo2"/>
+        <w:ind w:left="567"/>
+      </w:pPr>
+      <w:r>
+        <w:t>Servidor Web</w:t>
+      </w:r>
     </w:p>
     <w:p>
       <w:pPr>
@@ -3499,1404 +4303,39 @@
           <w:sz w:val="28"/>
           <w:szCs w:val="28"/>
         </w:rPr>
-        <w:t xml:space="preserve">Se puede hacer de todo al mismo tiempo, es decir puedes recibir llamadas, revisar tu agenda mientras ves unos videos en Media Player, o mientras sincronizas tu </w:t>
-      </w:r>
-      <w:r>
-        <w:rPr>
-          <w:sz w:val="28"/>
-          <w:szCs w:val="28"/>
-        </w:rPr>
+        <w:t xml:space="preserve">A continuación se describe el servidor elegido para ejecutar todos los archivos </w:t>
+      </w:r>
+      <w:proofErr w:type="spellStart"/>
+      <w:r>
+        <w:rPr>
+          <w:sz w:val="28"/>
+          <w:szCs w:val="28"/>
+        </w:rPr>
+        <w:t>php</w:t>
+      </w:r>
+      <w:proofErr w:type="spellEnd"/>
+      <w:r>
+        <w:rPr>
+          <w:sz w:val="28"/>
+          <w:szCs w:val="28"/>
+        </w:rPr>
+        <w:t xml:space="preserve"> que hacen parte del proyecto.</w:t>
+      </w:r>
+    </w:p>
+    <w:p>
+      <w:pPr>
+        <w:rPr>
+          <w:lang w:eastAsia="es-ES"/>
+        </w:rPr>
+      </w:pPr>
+    </w:p>
+    <w:p>
+      <w:pPr>
+        <w:pStyle w:val="Ttulo3"/>
+      </w:pPr>
+      <w:r>
         <w:lastRenderedPageBreak/>
-        <w:t>dispositivo con otros, y todo esto sin necesidad de interrumpir alguna de las tareas, para no ir tan lejos, es lo mismo que se hace en tu ordenador, abres ventanas y todas funcionan al tiempo y no como en un teléfono convencional que si vas a revisar tu agenda debes dejar de escuchar música para hacerlo</w:t>
-      </w:r>
-      <w:r>
-        <w:rPr>
-          <w:sz w:val="28"/>
-          <w:szCs w:val="28"/>
-        </w:rPr>
-        <w:t xml:space="preserve"> (</w:t>
-      </w:r>
-      <w:proofErr w:type="spellStart"/>
-      <w:r>
-        <w:rPr>
-          <w:rFonts w:cs="Times New Roman"/>
-          <w:sz w:val="28"/>
-          <w:szCs w:val="28"/>
-        </w:rPr>
-        <w:t>Soluciones.Tec</w:t>
-      </w:r>
-      <w:proofErr w:type="spellEnd"/>
-      <w:r>
-        <w:rPr>
-          <w:rFonts w:cs="Times New Roman"/>
-          <w:sz w:val="28"/>
-          <w:szCs w:val="28"/>
-        </w:rPr>
-        <w:t>, 2010</w:t>
-      </w:r>
-      <w:r>
-        <w:rPr>
-          <w:sz w:val="28"/>
-          <w:szCs w:val="28"/>
-        </w:rPr>
-        <w:t>)</w:t>
-      </w:r>
-      <w:r>
-        <w:rPr>
-          <w:sz w:val="28"/>
-          <w:szCs w:val="28"/>
-        </w:rPr>
-        <w:t>.</w:t>
-      </w:r>
-    </w:p>
-    <w:p>
-      <w:pPr>
-        <w:tabs>
-          <w:tab w:val="left" w:pos="851"/>
-        </w:tabs>
-        <w:ind w:firstLine="0"/>
-        <w:jc w:val="both"/>
-        <w:rPr>
-          <w:sz w:val="28"/>
-          <w:szCs w:val="28"/>
-        </w:rPr>
-      </w:pPr>
-    </w:p>
-    <w:p>
-      <w:pPr>
-        <w:pStyle w:val="Ttulo2"/>
-        <w:ind w:left="567"/>
-      </w:pPr>
-      <w:r>
-        <w:t xml:space="preserve">Medios de Comunicación </w:t>
-      </w:r>
-      <w:r>
-        <w:t>Inalámbric</w:t>
-      </w:r>
-      <w:r>
-        <w:t>o</w:t>
-      </w:r>
-    </w:p>
-    <w:p>
-      <w:pPr>
-        <w:tabs>
-          <w:tab w:val="left" w:pos="851"/>
-        </w:tabs>
-        <w:jc w:val="both"/>
-        <w:rPr>
-          <w:sz w:val="28"/>
-          <w:lang w:eastAsia="es-ES"/>
-        </w:rPr>
-      </w:pPr>
-      <w:r>
-        <w:rPr>
-          <w:sz w:val="28"/>
-          <w:lang w:eastAsia="es-ES"/>
-        </w:rPr>
-        <w:t>Se utiliza medios no guiados, principalmente en el aire. Se radia energía electromagnética por medio de una antena y luego se recibe esta energía con otra antena. Hay dos configuraciones para la emisión y recepción de esta energía: direccional y omnidireccional.</w:t>
-      </w:r>
-    </w:p>
-    <w:p>
-      <w:pPr>
-        <w:tabs>
-          <w:tab w:val="left" w:pos="851"/>
-        </w:tabs>
-        <w:jc w:val="both"/>
-        <w:rPr>
-          <w:sz w:val="28"/>
-          <w:lang w:eastAsia="es-ES"/>
-        </w:rPr>
-      </w:pPr>
-      <w:r>
-        <w:rPr>
-          <w:sz w:val="28"/>
-          <w:lang w:eastAsia="es-ES"/>
-        </w:rPr>
-        <w:t xml:space="preserve"> </w:t>
-      </w:r>
-    </w:p>
-    <w:p>
-      <w:pPr>
-        <w:tabs>
-          <w:tab w:val="left" w:pos="851"/>
-        </w:tabs>
-        <w:jc w:val="both"/>
-        <w:rPr>
-          <w:sz w:val="28"/>
-          <w:lang w:eastAsia="es-ES"/>
-        </w:rPr>
-      </w:pPr>
-      <w:r>
-        <w:rPr>
-          <w:sz w:val="28"/>
-          <w:lang w:eastAsia="es-ES"/>
-        </w:rPr>
-        <w:t>En el método  direccional, toda la energía se concentra en un haz que es emitida en una cierta dirección, por lo que tanto el emisor como el receptor deben estar alineados. En el método omnidireccional, la energía es dispersada en múltiples direcciones, por lo que varias antenas pueden captarla. Cuando mayor es la frecuencia de la señal a transmitir, más factible es la transmisión unidireccional. Por tanto, para enlaces punto a  punto se suelen utilizar microondas (altas frecuencias), para enlaces con varios receptores posibles se utilizan las ondas de radio (baja frecuencias).</w:t>
-      </w:r>
-    </w:p>
-    <w:p>
-      <w:pPr>
-        <w:tabs>
-          <w:tab w:val="left" w:pos="851"/>
-        </w:tabs>
-        <w:rPr>
-          <w:lang w:eastAsia="es-ES"/>
-        </w:rPr>
-      </w:pPr>
-    </w:p>
-    <w:p>
-      <w:pPr>
-        <w:pStyle w:val="Ttulo3"/>
-      </w:pPr>
-      <w:r>
-        <w:lastRenderedPageBreak/>
-        <w:t>Bluetoot</w:t>
-      </w:r>
-      <w:r>
-        <w:t>h</w:t>
-      </w:r>
-    </w:p>
-    <w:p>
-      <w:pPr>
-        <w:tabs>
-          <w:tab w:val="left" w:pos="851"/>
-        </w:tabs>
-        <w:ind w:firstLine="0"/>
-        <w:jc w:val="both"/>
-        <w:rPr>
-          <w:sz w:val="28"/>
-          <w:szCs w:val="28"/>
-        </w:rPr>
-      </w:pPr>
-      <w:r>
-        <w:rPr>
-          <w:sz w:val="28"/>
-          <w:szCs w:val="28"/>
-        </w:rPr>
-        <w:t xml:space="preserve">La tecnología inalámbrica Bluetooth es una tecnología de ondas de radio de corto alcance (2.4 </w:t>
-      </w:r>
-      <w:proofErr w:type="spellStart"/>
-      <w:r>
-        <w:rPr>
-          <w:sz w:val="28"/>
-          <w:szCs w:val="28"/>
-        </w:rPr>
-        <w:t>gigahertzios</w:t>
-      </w:r>
-      <w:proofErr w:type="spellEnd"/>
-      <w:r>
-        <w:rPr>
-          <w:sz w:val="28"/>
-          <w:szCs w:val="28"/>
-        </w:rPr>
-        <w:t xml:space="preserve"> de frecuencia) cuyo objetivo es el simplificar las comunicaciones entre dispositivos informáticos, como ordenadores móviles, teléfonos móviles, otros dispositivos de mano y entre estos dispositivos e Internet. También pretende simplificar la sincronización de datos entre los dispositivos y otros ordenadores.</w:t>
-      </w:r>
-    </w:p>
-    <w:p>
-      <w:pPr>
-        <w:tabs>
-          <w:tab w:val="left" w:pos="851"/>
-        </w:tabs>
-        <w:ind w:firstLine="0"/>
-        <w:jc w:val="both"/>
-        <w:rPr>
-          <w:sz w:val="28"/>
-          <w:szCs w:val="28"/>
-        </w:rPr>
-      </w:pPr>
-    </w:p>
-    <w:p>
-      <w:pPr>
-        <w:tabs>
-          <w:tab w:val="left" w:pos="851"/>
-        </w:tabs>
-        <w:ind w:firstLine="0"/>
-        <w:jc w:val="both"/>
-        <w:rPr>
-          <w:sz w:val="28"/>
-          <w:szCs w:val="28"/>
-        </w:rPr>
-      </w:pPr>
-      <w:r>
-        <w:rPr>
-          <w:sz w:val="28"/>
-          <w:szCs w:val="28"/>
-        </w:rPr>
-        <w:t xml:space="preserve">Permite comunicaciones, incluso a través de obstáculos, a distancias de hasta unos 10 metros. Esto significa que, por ejemplo, puedes oír tus mp3 desde tu comedor, cocina, cuarto de baño, etc. También sirve para crear una conexión a Internet inalámbrica desde tu portátil usando tu teléfono móvil. Un caso aún más práctico es el poder sincronizar libretas de direcciones, calendarios </w:t>
-      </w:r>
-      <w:proofErr w:type="spellStart"/>
-      <w:r>
-        <w:rPr>
-          <w:sz w:val="28"/>
-          <w:szCs w:val="28"/>
-        </w:rPr>
-        <w:t>etc</w:t>
-      </w:r>
-      <w:proofErr w:type="spellEnd"/>
-      <w:r>
-        <w:rPr>
-          <w:sz w:val="28"/>
-          <w:szCs w:val="28"/>
-        </w:rPr>
-        <w:t xml:space="preserve"> en tu PDA, teléfono móvil, ordenador de sobremesa y portátil automáticamente y al mismo tiempo.</w:t>
-      </w:r>
-    </w:p>
-    <w:p>
-      <w:pPr>
-        <w:tabs>
-          <w:tab w:val="left" w:pos="851"/>
-        </w:tabs>
-        <w:ind w:left="814" w:firstLine="0"/>
-        <w:jc w:val="both"/>
-        <w:rPr>
-          <w:sz w:val="28"/>
-          <w:szCs w:val="28"/>
-        </w:rPr>
-      </w:pPr>
-    </w:p>
-    <w:p>
-      <w:pPr>
-        <w:tabs>
-          <w:tab w:val="left" w:pos="851"/>
-        </w:tabs>
-        <w:ind w:firstLine="0"/>
-        <w:jc w:val="both"/>
-        <w:rPr>
-          <w:sz w:val="28"/>
-          <w:szCs w:val="28"/>
-        </w:rPr>
-      </w:pPr>
-      <w:r>
-        <w:rPr>
-          <w:sz w:val="28"/>
-          <w:szCs w:val="28"/>
-        </w:rPr>
-        <w:t xml:space="preserve">Los promotores de Bluetooth incluyen </w:t>
-      </w:r>
-      <w:proofErr w:type="spellStart"/>
-      <w:r>
-        <w:rPr>
-          <w:sz w:val="28"/>
-          <w:szCs w:val="28"/>
-        </w:rPr>
-        <w:t>Agere</w:t>
-      </w:r>
-      <w:proofErr w:type="spellEnd"/>
-      <w:r>
-        <w:rPr>
-          <w:sz w:val="28"/>
-          <w:szCs w:val="28"/>
-        </w:rPr>
-        <w:t>, Ericsson, IBM, Intel, Microsoft, Motorola, Nokia y Toshiba, y centenares de compañías asociadas.</w:t>
-      </w:r>
-    </w:p>
-    <w:p>
-      <w:pPr>
-        <w:tabs>
-          <w:tab w:val="left" w:pos="851"/>
-        </w:tabs>
-        <w:ind w:firstLine="0"/>
-        <w:jc w:val="both"/>
-        <w:rPr>
-          <w:sz w:val="28"/>
-          <w:szCs w:val="28"/>
-        </w:rPr>
-      </w:pPr>
-    </w:p>
-    <w:p>
-      <w:pPr>
-        <w:pStyle w:val="Ttulo4"/>
-      </w:pPr>
-      <w:r>
-        <w:lastRenderedPageBreak/>
-        <w:t>Funcionalidad</w:t>
-      </w:r>
-    </w:p>
-    <w:p>
-      <w:pPr>
-        <w:tabs>
-          <w:tab w:val="left" w:pos="851"/>
-        </w:tabs>
-        <w:ind w:firstLine="0"/>
-        <w:jc w:val="both"/>
-        <w:rPr>
-          <w:sz w:val="28"/>
-          <w:szCs w:val="28"/>
-        </w:rPr>
-      </w:pPr>
-      <w:r>
-        <w:rPr>
-          <w:sz w:val="28"/>
-          <w:szCs w:val="28"/>
-        </w:rPr>
-        <w:t>Eliminación de la necesidad de conexiones por cable entre los productos y accesorios electrónicos.</w:t>
-      </w:r>
-    </w:p>
-    <w:p>
-      <w:pPr>
-        <w:tabs>
-          <w:tab w:val="left" w:pos="851"/>
-        </w:tabs>
-        <w:ind w:firstLine="0"/>
-        <w:jc w:val="both"/>
-        <w:rPr>
-          <w:sz w:val="28"/>
-          <w:szCs w:val="28"/>
-        </w:rPr>
-      </w:pPr>
-      <w:r>
-        <w:rPr>
-          <w:sz w:val="28"/>
-          <w:szCs w:val="28"/>
-        </w:rPr>
-        <w:t>Intercambio de archivos, tarjetas de visita, citas del calendario, etc. entre usuarios de Bluetooth.</w:t>
-      </w:r>
-    </w:p>
-    <w:p>
-      <w:pPr>
-        <w:tabs>
-          <w:tab w:val="left" w:pos="851"/>
-        </w:tabs>
-        <w:ind w:firstLine="0"/>
-        <w:jc w:val="both"/>
-        <w:rPr>
-          <w:sz w:val="28"/>
-          <w:szCs w:val="28"/>
-        </w:rPr>
-      </w:pPr>
-      <w:r>
-        <w:rPr>
-          <w:sz w:val="28"/>
-          <w:szCs w:val="28"/>
-        </w:rPr>
-        <w:t>Sincronización y transferencia de archivos entre dispositivos.</w:t>
-      </w:r>
-    </w:p>
-    <w:p>
-      <w:pPr>
-        <w:tabs>
-          <w:tab w:val="left" w:pos="851"/>
-        </w:tabs>
-        <w:ind w:firstLine="0"/>
-        <w:jc w:val="both"/>
-        <w:rPr>
-          <w:sz w:val="28"/>
-          <w:szCs w:val="28"/>
-        </w:rPr>
-      </w:pPr>
-      <w:r>
-        <w:rPr>
-          <w:sz w:val="28"/>
-          <w:szCs w:val="28"/>
-        </w:rPr>
-        <w:t>Conexión a determinados contenidos en áreas públicas.</w:t>
-      </w:r>
-    </w:p>
-    <w:p>
-      <w:pPr>
-        <w:tabs>
-          <w:tab w:val="left" w:pos="851"/>
-        </w:tabs>
-        <w:ind w:firstLine="0"/>
-        <w:jc w:val="both"/>
-        <w:rPr>
-          <w:sz w:val="28"/>
-          <w:szCs w:val="28"/>
-        </w:rPr>
-      </w:pPr>
-      <w:r>
-        <w:rPr>
-          <w:sz w:val="28"/>
-          <w:szCs w:val="28"/>
-        </w:rPr>
-        <w:t>Como mandos a distancia funcionan como llave, entradas y monederos electrónicos.</w:t>
-      </w:r>
-    </w:p>
-    <w:p>
-      <w:pPr>
-        <w:tabs>
-          <w:tab w:val="left" w:pos="851"/>
-        </w:tabs>
-        <w:ind w:firstLine="0"/>
-        <w:jc w:val="both"/>
-        <w:rPr>
-          <w:sz w:val="28"/>
-          <w:szCs w:val="28"/>
-        </w:rPr>
-      </w:pPr>
-    </w:p>
-    <w:p>
-      <w:pPr>
-        <w:pStyle w:val="Ttulo4"/>
-      </w:pPr>
-      <w:r>
-        <w:t>Aplicación</w:t>
-      </w:r>
-    </w:p>
-    <w:p>
-      <w:pPr>
-        <w:tabs>
-          <w:tab w:val="left" w:pos="851"/>
-        </w:tabs>
-        <w:ind w:firstLine="0"/>
-        <w:jc w:val="both"/>
-        <w:rPr>
-          <w:sz w:val="28"/>
-          <w:szCs w:val="28"/>
-        </w:rPr>
-      </w:pPr>
-      <w:r>
-        <w:rPr>
-          <w:sz w:val="28"/>
-          <w:szCs w:val="28"/>
-        </w:rPr>
-        <w:t>Una de las principales ventajas de tener un estándar abierto es que las</w:t>
-      </w:r>
-      <w:r>
-        <w:rPr>
-          <w:sz w:val="28"/>
-          <w:szCs w:val="28"/>
-        </w:rPr>
-        <w:t xml:space="preserve"> </w:t>
-      </w:r>
-      <w:r>
-        <w:rPr>
-          <w:sz w:val="28"/>
-          <w:szCs w:val="28"/>
-        </w:rPr>
-        <w:t>personas pueden colaborar para mejorarlo y más aún trabajar sobre él para</w:t>
-      </w:r>
-      <w:r>
-        <w:rPr>
-          <w:sz w:val="28"/>
-          <w:szCs w:val="28"/>
-        </w:rPr>
-        <w:t xml:space="preserve"> </w:t>
-      </w:r>
-      <w:r>
-        <w:rPr>
-          <w:sz w:val="28"/>
-          <w:szCs w:val="28"/>
-        </w:rPr>
-        <w:t>hallar</w:t>
-      </w:r>
-      <w:r>
-        <w:rPr>
-          <w:sz w:val="28"/>
-          <w:szCs w:val="28"/>
-        </w:rPr>
-        <w:t xml:space="preserve"> </w:t>
-      </w:r>
-      <w:r>
-        <w:rPr>
-          <w:sz w:val="28"/>
-          <w:szCs w:val="28"/>
-        </w:rPr>
-        <w:t>nuevas aplicaciones. Atrás quedaron los días en los que la tecnología Bluetooth</w:t>
-      </w:r>
-      <w:r>
-        <w:rPr>
-          <w:sz w:val="28"/>
-          <w:szCs w:val="28"/>
-        </w:rPr>
-        <w:t xml:space="preserve"> </w:t>
-      </w:r>
-      <w:r>
-        <w:rPr>
-          <w:sz w:val="28"/>
-          <w:szCs w:val="28"/>
-        </w:rPr>
-        <w:t>servía simplemente para conectar los audífonos a los celulares, a pesar de que aún</w:t>
-      </w:r>
-      <w:r>
-        <w:rPr>
-          <w:sz w:val="28"/>
-          <w:szCs w:val="28"/>
-        </w:rPr>
-        <w:t xml:space="preserve"> </w:t>
-      </w:r>
-      <w:r>
-        <w:rPr>
-          <w:sz w:val="28"/>
-          <w:szCs w:val="28"/>
-        </w:rPr>
-        <w:t>es la aplicación más utilizada globalmente. Hoy en día las aplicaciones de la</w:t>
-      </w:r>
-      <w:r>
-        <w:rPr>
-          <w:sz w:val="28"/>
-          <w:szCs w:val="28"/>
-        </w:rPr>
-        <w:t xml:space="preserve"> </w:t>
-      </w:r>
-      <w:r>
-        <w:rPr>
-          <w:sz w:val="28"/>
-          <w:szCs w:val="28"/>
-        </w:rPr>
-        <w:t>tecnología Bluetooth se dan en las siguientes áreas:</w:t>
-      </w:r>
-    </w:p>
-    <w:p>
-      <w:pPr>
-        <w:tabs>
-          <w:tab w:val="left" w:pos="851"/>
-        </w:tabs>
-        <w:ind w:firstLine="0"/>
-        <w:jc w:val="both"/>
-        <w:rPr>
-          <w:sz w:val="28"/>
-          <w:szCs w:val="28"/>
-        </w:rPr>
-      </w:pPr>
-    </w:p>
-    <w:p>
-      <w:pPr>
-        <w:tabs>
-          <w:tab w:val="left" w:pos="851"/>
-        </w:tabs>
-        <w:ind w:firstLine="0"/>
-        <w:rPr>
-          <w:sz w:val="28"/>
-          <w:szCs w:val="28"/>
-        </w:rPr>
-      </w:pPr>
-      <w:r>
-        <w:rPr>
-          <w:sz w:val="28"/>
-          <w:szCs w:val="28"/>
-        </w:rPr>
-        <w:t>Salud</w:t>
-      </w:r>
-    </w:p>
-    <w:p>
-      <w:pPr>
-        <w:tabs>
-          <w:tab w:val="left" w:pos="851"/>
-        </w:tabs>
-        <w:ind w:firstLine="0"/>
-        <w:rPr>
-          <w:sz w:val="28"/>
-          <w:szCs w:val="28"/>
-        </w:rPr>
-      </w:pPr>
-      <w:r>
-        <w:rPr>
-          <w:sz w:val="28"/>
-          <w:szCs w:val="28"/>
-        </w:rPr>
-        <w:t>Seguridad</w:t>
-      </w:r>
-    </w:p>
-    <w:p>
-      <w:pPr>
-        <w:tabs>
-          <w:tab w:val="left" w:pos="851"/>
-        </w:tabs>
-        <w:ind w:firstLine="0"/>
-        <w:rPr>
-          <w:sz w:val="28"/>
-          <w:szCs w:val="28"/>
-        </w:rPr>
-      </w:pPr>
-      <w:r>
-        <w:rPr>
-          <w:sz w:val="28"/>
-          <w:szCs w:val="28"/>
-        </w:rPr>
-        <w:t>Marketing</w:t>
-      </w:r>
-    </w:p>
-    <w:p>
-      <w:pPr>
-        <w:tabs>
-          <w:tab w:val="left" w:pos="851"/>
-        </w:tabs>
-        <w:ind w:firstLine="0"/>
-        <w:rPr>
-          <w:sz w:val="28"/>
-          <w:szCs w:val="28"/>
-        </w:rPr>
-      </w:pPr>
-      <w:r>
-        <w:rPr>
-          <w:sz w:val="28"/>
-          <w:szCs w:val="28"/>
-        </w:rPr>
-        <w:lastRenderedPageBreak/>
-        <w:t>Automotriz</w:t>
-      </w:r>
-    </w:p>
-    <w:p>
-      <w:pPr>
-        <w:tabs>
-          <w:tab w:val="left" w:pos="851"/>
-        </w:tabs>
-        <w:ind w:firstLine="0"/>
-        <w:rPr>
-          <w:sz w:val="28"/>
-          <w:szCs w:val="28"/>
-        </w:rPr>
-      </w:pPr>
-      <w:r>
-        <w:rPr>
-          <w:sz w:val="28"/>
-          <w:szCs w:val="28"/>
-        </w:rPr>
-        <w:t>Comunicación</w:t>
-      </w:r>
-    </w:p>
-    <w:p>
-      <w:pPr>
-        <w:tabs>
-          <w:tab w:val="left" w:pos="851"/>
-        </w:tabs>
-        <w:ind w:firstLine="0"/>
-        <w:rPr>
-          <w:sz w:val="28"/>
-          <w:szCs w:val="28"/>
-        </w:rPr>
-      </w:pPr>
-      <w:r>
-        <w:rPr>
-          <w:sz w:val="28"/>
-          <w:szCs w:val="28"/>
-        </w:rPr>
-        <w:t>Automatización Industrial</w:t>
-      </w:r>
-    </w:p>
-    <w:p>
-      <w:pPr>
-        <w:tabs>
-          <w:tab w:val="left" w:pos="851"/>
-        </w:tabs>
-        <w:ind w:firstLine="0"/>
-        <w:rPr>
-          <w:sz w:val="28"/>
-          <w:szCs w:val="28"/>
-        </w:rPr>
-      </w:pPr>
-      <w:r>
-        <w:rPr>
-          <w:sz w:val="28"/>
-          <w:szCs w:val="28"/>
-        </w:rPr>
-        <w:t>Domótica</w:t>
-      </w:r>
-    </w:p>
-    <w:p>
-      <w:pPr>
-        <w:tabs>
-          <w:tab w:val="left" w:pos="851"/>
-        </w:tabs>
-        <w:ind w:firstLine="0"/>
-        <w:rPr>
-          <w:b/>
-          <w:sz w:val="28"/>
-          <w:szCs w:val="28"/>
-        </w:rPr>
-      </w:pPr>
-    </w:p>
-    <w:p>
-      <w:pPr>
-        <w:tabs>
-          <w:tab w:val="left" w:pos="851"/>
-        </w:tabs>
-        <w:ind w:firstLine="0"/>
-        <w:jc w:val="both"/>
-        <w:rPr>
-          <w:sz w:val="28"/>
-          <w:szCs w:val="28"/>
-        </w:rPr>
-      </w:pPr>
-      <w:r>
-        <w:rPr>
-          <w:sz w:val="28"/>
-          <w:szCs w:val="28"/>
-        </w:rPr>
-        <w:t>Al instante de comunicar dispositivos de corto alcance, de una manera fácil y sin la</w:t>
-      </w:r>
-      <w:r>
-        <w:rPr>
-          <w:sz w:val="28"/>
-          <w:szCs w:val="28"/>
-        </w:rPr>
-        <w:t xml:space="preserve"> </w:t>
-      </w:r>
-      <w:r>
-        <w:rPr>
-          <w:sz w:val="28"/>
-          <w:szCs w:val="28"/>
-        </w:rPr>
-        <w:t>presencia de cables, Bluetooth es la opción más natural. Se trata de un estándar</w:t>
-      </w:r>
-      <w:r>
-        <w:rPr>
-          <w:sz w:val="28"/>
-          <w:szCs w:val="28"/>
-        </w:rPr>
-        <w:t xml:space="preserve"> </w:t>
-      </w:r>
-      <w:r>
-        <w:rPr>
-          <w:sz w:val="28"/>
-          <w:szCs w:val="28"/>
-        </w:rPr>
-        <w:t>inalámbrico disponible en todo el mundo, con el que se pueden conectar entre sí</w:t>
-      </w:r>
-      <w:r>
-        <w:rPr>
-          <w:sz w:val="28"/>
-          <w:szCs w:val="28"/>
-        </w:rPr>
-        <w:t xml:space="preserve"> </w:t>
-      </w:r>
-      <w:r>
-        <w:rPr>
-          <w:sz w:val="28"/>
-          <w:szCs w:val="28"/>
-        </w:rPr>
-        <w:t>teléfonos celulares, agendas electrónicas, computadores portátiles, y sus</w:t>
-      </w:r>
-      <w:r>
-        <w:rPr>
-          <w:sz w:val="28"/>
-          <w:szCs w:val="28"/>
-        </w:rPr>
-        <w:t xml:space="preserve"> </w:t>
-      </w:r>
-      <w:r>
-        <w:rPr>
-          <w:sz w:val="28"/>
-          <w:szCs w:val="28"/>
-        </w:rPr>
-        <w:t>accesorios, entre muchos otros dispositivos</w:t>
-      </w:r>
-      <w:r>
-        <w:rPr>
-          <w:sz w:val="28"/>
-          <w:szCs w:val="28"/>
-        </w:rPr>
-        <w:t xml:space="preserve"> (</w:t>
-      </w:r>
-      <w:r>
-        <w:rPr>
-          <w:rFonts w:cs="Times New Roman"/>
-          <w:sz w:val="28"/>
-          <w:szCs w:val="28"/>
-        </w:rPr>
-        <w:t xml:space="preserve">L. Bravo </w:t>
-      </w:r>
-      <w:proofErr w:type="spellStart"/>
-      <w:r>
-        <w:rPr>
-          <w:rFonts w:cs="Times New Roman"/>
-          <w:sz w:val="28"/>
-          <w:szCs w:val="28"/>
-        </w:rPr>
-        <w:t>Rodian</w:t>
-      </w:r>
-      <w:proofErr w:type="spellEnd"/>
-      <w:r>
-        <w:rPr>
-          <w:rFonts w:cs="Times New Roman"/>
-          <w:sz w:val="28"/>
-          <w:szCs w:val="28"/>
-        </w:rPr>
-        <w:t>, 2006</w:t>
-      </w:r>
-      <w:r>
-        <w:rPr>
-          <w:sz w:val="28"/>
-          <w:szCs w:val="28"/>
-        </w:rPr>
-        <w:t>),</w:t>
-      </w:r>
-      <w:r>
-        <w:rPr>
-          <w:sz w:val="28"/>
-          <w:szCs w:val="28"/>
-        </w:rPr>
-        <w:t xml:space="preserve"> </w:t>
-      </w:r>
-      <w:r>
-        <w:rPr>
-          <w:sz w:val="28"/>
-          <w:szCs w:val="28"/>
-        </w:rPr>
-        <w:t>esta t</w:t>
-      </w:r>
-      <w:r>
-        <w:rPr>
-          <w:sz w:val="28"/>
-          <w:szCs w:val="28"/>
-        </w:rPr>
-        <w:t xml:space="preserve">ecnología </w:t>
-      </w:r>
-      <w:r>
-        <w:rPr>
-          <w:sz w:val="28"/>
-          <w:szCs w:val="28"/>
-        </w:rPr>
-        <w:t xml:space="preserve">es </w:t>
-      </w:r>
-      <w:r>
-        <w:rPr>
-          <w:sz w:val="28"/>
-          <w:szCs w:val="28"/>
-        </w:rPr>
-        <w:t>ampliamente usada, especialmente en equipos</w:t>
-      </w:r>
-      <w:r>
-        <w:rPr>
-          <w:sz w:val="28"/>
-          <w:szCs w:val="28"/>
-        </w:rPr>
-        <w:t xml:space="preserve"> y móviles de recién producción s</w:t>
-      </w:r>
-      <w:r>
-        <w:rPr>
-          <w:sz w:val="28"/>
-          <w:szCs w:val="28"/>
-        </w:rPr>
-        <w:t>e puede transferir desde la computadora, desde otros móviles tales como imágenes, sonidos, datos, información entre otros.</w:t>
-      </w:r>
-      <w:r>
-        <w:rPr>
-          <w:sz w:val="28"/>
-          <w:szCs w:val="28"/>
-        </w:rPr>
-        <w:t xml:space="preserve"> </w:t>
-      </w:r>
-      <w:r>
-        <w:rPr>
-          <w:sz w:val="28"/>
-          <w:szCs w:val="28"/>
-        </w:rPr>
-        <w:t>Se facilita manipular por medio de software especiales periféricos tales como elementos del hogar (domótica) entre otros.</w:t>
-      </w:r>
-    </w:p>
-    <w:p>
-      <w:pPr>
-        <w:rPr>
-          <w:lang w:eastAsia="es-ES"/>
-        </w:rPr>
-      </w:pPr>
-    </w:p>
-    <w:p>
-      <w:pPr>
-        <w:pStyle w:val="Ttulo2"/>
-        <w:ind w:left="567"/>
-      </w:pPr>
-      <w:r>
-        <w:t>Modulo Bluetooth Hc-0</w:t>
-      </w:r>
-      <w:r>
-        <w:t>6</w:t>
-      </w:r>
-    </w:p>
-    <w:p>
-      <w:pPr>
-        <w:tabs>
-          <w:tab w:val="left" w:pos="851"/>
-        </w:tabs>
-        <w:ind w:firstLine="0"/>
-        <w:jc w:val="both"/>
-        <w:rPr>
-          <w:sz w:val="28"/>
-          <w:szCs w:val="28"/>
-        </w:rPr>
-      </w:pPr>
-      <w:r>
-        <w:rPr>
-          <w:sz w:val="28"/>
-          <w:szCs w:val="28"/>
-        </w:rPr>
-        <w:t>El futuro es inalámbrico y la tecnología Bluetooth es una de las favoritas en el mundo</w:t>
-      </w:r>
-      <w:r>
-        <w:rPr>
-          <w:sz w:val="28"/>
-          <w:szCs w:val="28"/>
-        </w:rPr>
-        <w:t xml:space="preserve"> </w:t>
-      </w:r>
-      <w:r>
-        <w:rPr>
-          <w:sz w:val="28"/>
-          <w:szCs w:val="28"/>
-        </w:rPr>
-        <w:t xml:space="preserve">de los aficionados a la electrónica, donde el enlace de datos “sin vínculo físico” debe ser robusto, confiable y seguro. Luego de haber ensayado el módulo Bluetooth RN41, ahora le llega el turno a uno de los modelos más económicos del mercado. </w:t>
-      </w:r>
-      <w:r>
-        <w:rPr>
-          <w:sz w:val="28"/>
-          <w:szCs w:val="28"/>
-        </w:rPr>
-        <w:lastRenderedPageBreak/>
-        <w:t xml:space="preserve">Distribuido en todo el mundo por </w:t>
-      </w:r>
-      <w:proofErr w:type="spellStart"/>
-      <w:r>
-        <w:rPr>
-          <w:sz w:val="28"/>
-          <w:szCs w:val="28"/>
-        </w:rPr>
-        <w:t>Wavesen</w:t>
-      </w:r>
-      <w:proofErr w:type="spellEnd"/>
-      <w:r>
-        <w:rPr>
-          <w:sz w:val="28"/>
-          <w:szCs w:val="28"/>
-        </w:rPr>
-        <w:t>, el módulo Bluetooth HC-06 es un dispositivo muy fácil de obtener, económico y sencillo de utilizar. En este artículo veremos su implementación y uso dentro de una sencilla aplicación para Android. En esta primera entrega aprenderemos a conectar y poner en funcionamiento este popular y eficaz módulo Bluetooth HC-06</w:t>
-      </w:r>
-      <w:r>
-        <w:rPr>
-          <w:sz w:val="28"/>
-          <w:szCs w:val="28"/>
-        </w:rPr>
-        <w:t>.</w:t>
-      </w:r>
-    </w:p>
-    <w:p>
-      <w:pPr>
-        <w:tabs>
-          <w:tab w:val="left" w:pos="851"/>
-        </w:tabs>
-        <w:ind w:firstLine="0"/>
-        <w:jc w:val="both"/>
-        <w:rPr>
-          <w:sz w:val="28"/>
-          <w:szCs w:val="28"/>
-        </w:rPr>
-      </w:pPr>
-    </w:p>
-    <w:p>
-      <w:pPr>
-        <w:rPr>
-          <w:lang w:val="es-ES" w:eastAsia="es-ES"/>
-        </w:rPr>
-      </w:pPr>
-      <w:r>
-        <w:rPr>
-          <w:sz w:val="28"/>
-          <w:szCs w:val="28"/>
-        </w:rPr>
-        <w:t>Una de las ventajas principales ventajas del módulo HC-06, además de su pequeño tamaño y sus buenas características de transmisión y recepción que le brindan un alcance muy amplio (por tratarse de un sistema local Bluetooth), es el bajo consumo de corriente que posee tanto en funcionamiento, como en modo de espera, es decir, alimentado con energía, pero sin conexión o enlace a otro dispositivo, por ejemplo, un móvil con SO Android.</w:t>
-      </w:r>
-    </w:p>
-    <w:p>
-      <w:pPr>
-        <w:rPr>
-          <w:lang w:val="es-ES" w:eastAsia="es-ES"/>
-        </w:rPr>
-      </w:pPr>
-    </w:p>
-    <w:p>
-      <w:pPr>
-        <w:pStyle w:val="Ttulo2"/>
-        <w:ind w:left="567"/>
-      </w:pPr>
-      <w:r>
-        <w:t>Aplicaciones Android</w:t>
-      </w:r>
-    </w:p>
-    <w:p>
-      <w:pPr>
-        <w:tabs>
-          <w:tab w:val="left" w:pos="851"/>
-        </w:tabs>
-        <w:ind w:firstLine="0"/>
-        <w:jc w:val="both"/>
-        <w:rPr>
-          <w:sz w:val="28"/>
-          <w:szCs w:val="28"/>
-        </w:rPr>
-      </w:pPr>
-      <w:r>
-        <w:rPr>
-          <w:sz w:val="28"/>
-          <w:szCs w:val="28"/>
-        </w:rPr>
-        <w:t>Al momento de adquirir un</w:t>
-      </w:r>
-      <w:r>
-        <w:rPr>
-          <w:sz w:val="28"/>
-          <w:szCs w:val="28"/>
-        </w:rPr>
-        <w:t xml:space="preserve"> Smartphone o cualquier tipo de dispositivo móvil probablemente requiera el uso de aplicaciones las cuales son las encargadas de gestionar el correcto funcionamiento de estos dispositivos, hay distintos tipos de aplicaciones para dispositivos móviles ya sean juegos, para acceder a noticias, libros, datos de tiempo entre otros, de igual manera existen aplicaciones las cuales se acoplan a las tecnologías que incorporan estos dispositivos tales como RFID, </w:t>
-      </w:r>
-      <w:proofErr w:type="spellStart"/>
-      <w:r>
-        <w:rPr>
-          <w:sz w:val="28"/>
-          <w:szCs w:val="28"/>
-        </w:rPr>
-        <w:lastRenderedPageBreak/>
-        <w:t>bluetooth</w:t>
-      </w:r>
-      <w:proofErr w:type="spellEnd"/>
-      <w:r>
-        <w:rPr>
-          <w:sz w:val="28"/>
-          <w:szCs w:val="28"/>
-        </w:rPr>
-        <w:t xml:space="preserve">, infrarrojo, entre otros. Esto juega un papel muy importante debido a que se puede implementar para el uso o desarrollo de aplicaciones las cuales pueden interactuar con otros dispositivos tales como electrodomésticos, accesorios para vehículos y dispositivos multimedia.  </w:t>
-      </w:r>
-    </w:p>
-    <w:p>
-      <w:pPr>
-        <w:rPr>
-          <w:lang w:eastAsia="es-ES"/>
-        </w:rPr>
-      </w:pPr>
-    </w:p>
-    <w:p>
-      <w:pPr>
-        <w:pStyle w:val="Ttulo2"/>
-        <w:ind w:left="567"/>
-      </w:pPr>
-      <w:r>
-        <w:t>Arduino</w:t>
-      </w:r>
-    </w:p>
-    <w:p>
-      <w:pPr>
-        <w:tabs>
-          <w:tab w:val="left" w:pos="851"/>
-        </w:tabs>
-        <w:ind w:firstLine="0"/>
-        <w:jc w:val="both"/>
-        <w:rPr>
-          <w:sz w:val="28"/>
-          <w:szCs w:val="28"/>
-        </w:rPr>
-      </w:pPr>
-      <w:r>
-        <w:rPr>
-          <w:sz w:val="28"/>
-          <w:szCs w:val="28"/>
-        </w:rPr>
-        <w:t>Arduino es una plataforma de hardware libre, basada en una placa con un micro controlador y un entorno de desarrollo, diseñada para facilitar el uso de la electrónica en proyectos multidisciplinares.</w:t>
-      </w:r>
-    </w:p>
-    <w:p>
-      <w:pPr>
-        <w:tabs>
-          <w:tab w:val="left" w:pos="851"/>
-        </w:tabs>
-        <w:ind w:firstLine="0"/>
-        <w:jc w:val="both"/>
-        <w:rPr>
-          <w:sz w:val="28"/>
-          <w:szCs w:val="28"/>
-        </w:rPr>
-      </w:pPr>
-    </w:p>
-    <w:p>
-      <w:pPr>
-        <w:tabs>
-          <w:tab w:val="left" w:pos="851"/>
-        </w:tabs>
-        <w:ind w:firstLine="0"/>
-        <w:jc w:val="both"/>
-        <w:rPr>
-          <w:sz w:val="28"/>
-          <w:szCs w:val="28"/>
-        </w:rPr>
-      </w:pPr>
-      <w:r>
-        <w:rPr>
-          <w:sz w:val="28"/>
-          <w:szCs w:val="28"/>
-        </w:rPr>
-        <w:t xml:space="preserve">Nuestras placas </w:t>
-      </w:r>
-      <w:proofErr w:type="spellStart"/>
-      <w:r>
-        <w:rPr>
-          <w:sz w:val="28"/>
-          <w:szCs w:val="28"/>
-        </w:rPr>
-        <w:t>Arduino</w:t>
-      </w:r>
-      <w:proofErr w:type="spellEnd"/>
-      <w:r>
-        <w:rPr>
-          <w:sz w:val="28"/>
-          <w:szCs w:val="28"/>
-        </w:rPr>
-        <w:t xml:space="preserve"> son la </w:t>
-      </w:r>
-      <w:proofErr w:type="spellStart"/>
-      <w:r>
-        <w:rPr>
-          <w:sz w:val="28"/>
-          <w:szCs w:val="28"/>
-        </w:rPr>
-        <w:t>Duemilanove</w:t>
-      </w:r>
-      <w:proofErr w:type="spellEnd"/>
-      <w:r>
-        <w:rPr>
-          <w:sz w:val="28"/>
-          <w:szCs w:val="28"/>
-        </w:rPr>
-        <w:t xml:space="preserve"> y la UNO,</w:t>
-      </w:r>
-      <w:r>
-        <w:rPr>
-          <w:sz w:val="28"/>
-          <w:szCs w:val="28"/>
-        </w:rPr>
-        <w:t xml:space="preserve"> </w:t>
-      </w:r>
-      <w:r>
-        <w:rPr>
-          <w:sz w:val="28"/>
-          <w:szCs w:val="28"/>
-        </w:rPr>
-        <w:t>ambas incorporan el chip ATmega328.</w:t>
-      </w:r>
-      <w:r>
-        <w:rPr>
-          <w:sz w:val="28"/>
-          <w:szCs w:val="28"/>
-        </w:rPr>
-        <w:t xml:space="preserve"> </w:t>
-      </w:r>
-      <w:r>
-        <w:rPr>
-          <w:sz w:val="28"/>
-          <w:szCs w:val="28"/>
-        </w:rPr>
-        <w:t>Tienen 14 entradas/salidas digitales, 6 entradas analógicas,</w:t>
-      </w:r>
-      <w:r>
-        <w:rPr>
-          <w:sz w:val="28"/>
-          <w:szCs w:val="28"/>
-        </w:rPr>
-        <w:t xml:space="preserve"> </w:t>
-      </w:r>
-      <w:r>
-        <w:rPr>
-          <w:sz w:val="28"/>
-          <w:szCs w:val="28"/>
-        </w:rPr>
-        <w:t>entradas de alimentación, conexión USB para conectar al</w:t>
-      </w:r>
-      <w:r>
-        <w:rPr>
-          <w:sz w:val="28"/>
-          <w:szCs w:val="28"/>
-        </w:rPr>
-        <w:t xml:space="preserve"> </w:t>
-      </w:r>
-      <w:r>
-        <w:rPr>
-          <w:sz w:val="28"/>
-          <w:szCs w:val="28"/>
-        </w:rPr>
-        <w:t xml:space="preserve">ordenador, conector de alimentación y un botón de </w:t>
-      </w:r>
-      <w:proofErr w:type="spellStart"/>
-      <w:r>
-        <w:rPr>
-          <w:sz w:val="28"/>
-          <w:szCs w:val="28"/>
-        </w:rPr>
-        <w:t>Reset</w:t>
-      </w:r>
-      <w:proofErr w:type="spellEnd"/>
-      <w:r>
-        <w:rPr>
-          <w:sz w:val="28"/>
-          <w:szCs w:val="28"/>
-        </w:rPr>
-        <w:t>.</w:t>
-      </w:r>
-    </w:p>
-    <w:p>
-      <w:pPr>
-        <w:rPr>
-          <w:lang w:eastAsia="es-ES"/>
-        </w:rPr>
-      </w:pPr>
-    </w:p>
-    <w:p>
-      <w:pPr>
-        <w:pStyle w:val="Ttulo3"/>
-      </w:pPr>
-      <w:r>
-        <w:t>Arduino Uno R3</w:t>
-      </w:r>
-    </w:p>
-    <w:p>
-      <w:pPr>
-        <w:tabs>
-          <w:tab w:val="left" w:pos="851"/>
-        </w:tabs>
-        <w:ind w:firstLine="0"/>
-        <w:jc w:val="both"/>
-        <w:rPr>
-          <w:sz w:val="28"/>
-          <w:szCs w:val="28"/>
-        </w:rPr>
-      </w:pPr>
-      <w:r>
-        <w:rPr>
-          <w:sz w:val="28"/>
-          <w:szCs w:val="28"/>
-        </w:rPr>
-        <w:t>El Arduino Uno es una placa electrónica</w:t>
-      </w:r>
-      <w:r>
-        <w:rPr>
-          <w:sz w:val="28"/>
-          <w:szCs w:val="28"/>
-        </w:rPr>
-        <w:t xml:space="preserve"> basada en el ATmega328. </w:t>
-      </w:r>
-      <w:r>
-        <w:rPr>
-          <w:sz w:val="28"/>
-          <w:szCs w:val="28"/>
-        </w:rPr>
-        <w:t xml:space="preserve">Cuenta con </w:t>
-      </w:r>
-      <w:r>
-        <w:rPr>
-          <w:sz w:val="28"/>
-          <w:szCs w:val="28"/>
-        </w:rPr>
-        <w:t>14 pines digitales de entrada/</w:t>
-      </w:r>
-      <w:r>
-        <w:rPr>
-          <w:sz w:val="28"/>
-          <w:szCs w:val="28"/>
-        </w:rPr>
-        <w:t xml:space="preserve">salida (de los cuales 6 pueden utilizarse para salidas PWM), 6 entradas analógicas, un 16 MHz resonador cerámico, una conexión USB, un conector de alimentación, un </w:t>
-      </w:r>
-      <w:proofErr w:type="spellStart"/>
-      <w:r>
-        <w:rPr>
-          <w:sz w:val="28"/>
-          <w:szCs w:val="28"/>
-        </w:rPr>
-        <w:t>header</w:t>
-      </w:r>
-      <w:proofErr w:type="spellEnd"/>
-      <w:r>
-        <w:rPr>
-          <w:sz w:val="28"/>
-          <w:szCs w:val="28"/>
-        </w:rPr>
-        <w:t xml:space="preserve"> ICSP, y un botón de reinicio. Contiene todo </w:t>
-      </w:r>
-      <w:r>
-        <w:rPr>
-          <w:sz w:val="28"/>
-          <w:szCs w:val="28"/>
-        </w:rPr>
-        <w:lastRenderedPageBreak/>
-        <w:t>lo necesario para apoyar el microcontrolador; basta con conectarlo a un ordenador con un cable USB o el poder con un adaptador o la batería AC-to-DC para empezar.</w:t>
-      </w:r>
-    </w:p>
-    <w:p>
-      <w:pPr>
-        <w:tabs>
-          <w:tab w:val="left" w:pos="851"/>
-        </w:tabs>
-        <w:ind w:firstLine="0"/>
-        <w:jc w:val="both"/>
-        <w:rPr>
-          <w:sz w:val="28"/>
-          <w:szCs w:val="28"/>
-        </w:rPr>
-      </w:pPr>
-      <w:r>
-        <w:rPr>
-          <w:sz w:val="28"/>
-          <w:szCs w:val="28"/>
-        </w:rPr>
-        <w:t>El Uno se diferencia de todas las placas anteriores en que no utiliza el chip controlador de USB a serial FTDI. En lugar de ello, cuenta con la Atmega16U2 (Atmega8U2 hasta la versión R2) programado como un convertidor de USB a serie.</w:t>
-      </w:r>
-    </w:p>
-    <w:p>
-      <w:pPr>
-        <w:tabs>
-          <w:tab w:val="left" w:pos="851"/>
-        </w:tabs>
-        <w:ind w:firstLine="0"/>
-        <w:jc w:val="both"/>
-        <w:rPr>
-          <w:sz w:val="28"/>
-          <w:szCs w:val="28"/>
-        </w:rPr>
-      </w:pPr>
-      <w:r>
-        <w:rPr>
-          <w:sz w:val="28"/>
-          <w:szCs w:val="28"/>
-        </w:rPr>
-        <w:t>Revisión 2de la junta Uno tiene una resistencia tirando de la línea 8U2 HWB a tierra, por lo que es</w:t>
-      </w:r>
-      <w:r>
-        <w:rPr>
-          <w:sz w:val="28"/>
-          <w:szCs w:val="28"/>
-        </w:rPr>
-        <w:t xml:space="preserve"> más fácil de poner en modo DFU (Arduino Uno, 2014)</w:t>
-      </w:r>
-      <w:r>
-        <w:rPr>
-          <w:sz w:val="28"/>
-          <w:szCs w:val="28"/>
-        </w:rPr>
-        <w:t>.</w:t>
-      </w:r>
-    </w:p>
-    <w:p>
-      <w:pPr>
-        <w:tabs>
-          <w:tab w:val="left" w:pos="851"/>
-        </w:tabs>
-        <w:ind w:firstLine="0"/>
-        <w:jc w:val="both"/>
-        <w:rPr>
-          <w:sz w:val="28"/>
-          <w:szCs w:val="28"/>
-        </w:rPr>
-      </w:pPr>
-    </w:p>
-    <w:p>
-      <w:pPr>
-        <w:tabs>
-          <w:tab w:val="left" w:pos="851"/>
-        </w:tabs>
-        <w:ind w:firstLine="0"/>
-        <w:jc w:val="both"/>
-        <w:rPr>
-          <w:sz w:val="28"/>
-          <w:szCs w:val="28"/>
-        </w:rPr>
-      </w:pPr>
-    </w:p>
-    <w:p>
-      <w:pPr>
-        <w:pStyle w:val="Ttulo2"/>
-        <w:ind w:left="567"/>
-      </w:pPr>
-      <w:r>
-        <w:t>Gestor de bases de dato</w:t>
-      </w:r>
-      <w:r>
-        <w:t>s</w:t>
+        <w:t>Apache</w:t>
       </w:r>
     </w:p>
     <w:p>
@@ -4917,7 +4356,7 @@
           <w:sz w:val="28"/>
           <w:szCs w:val="28"/>
         </w:rPr>
-        <w:t>Un gestor de base de datos es el conjunto de aplicaciones que permiten el almacenamiento edición y obtención de la información o registros en una base de datos, de igual manera proporciona métodos para añadir, editar, borrar y analizar los datos. Este tipo de sistemas también brindan métodos para conservar la integridad de los datos, para gestionar el acceso de los usuarios a los datos y para recuperar la información si el sistema presenta fallos.</w:t>
+        <w:t>El servidor HTTP es un servidor web de código abierto para plataformas Unix, Windows, Macintosh y otras, que implementan el protocolo HTTP/1.1 y la noción de sitio virtual.</w:t>
       </w:r>
     </w:p>
     <w:p>
@@ -4935,317 +4374,6 @@
       </w:pPr>
     </w:p>
     <w:p>
-      <w:r>
-        <w:rPr>
-          <w:sz w:val="28"/>
-          <w:szCs w:val="28"/>
-        </w:rPr>
-        <w:t>Generalmente la manera de acceder a los registros es por medio de lenguajes de interrogación, cuyos lenguajes deben ser de alto nivel lo cual simplifica la tarea de construir aplicaciones que gestionen los datos de la base de datos.</w:t>
-      </w:r>
-    </w:p>
-    <w:p>
-      <w:pPr>
-        <w:pStyle w:val="Ttulo3"/>
-      </w:pPr>
-      <w:proofErr w:type="spellStart"/>
-      <w:r>
-        <w:lastRenderedPageBreak/>
-        <w:t>MySql</w:t>
-      </w:r>
-      <w:proofErr w:type="spellEnd"/>
-    </w:p>
-    <w:p>
-      <w:r>
-        <w:rPr>
-          <w:sz w:val="28"/>
-          <w:szCs w:val="28"/>
-        </w:rPr>
-        <w:t>Es un sistema de gestión de ases de datos relacional, este sistema se ofrece por un lado bajo la GNU GPL para cualquier uso compatible con esta licencia, pero de igual manera existe una distribución bajo la licencia privada implementada para grandes empresas estos deben comprar una licencia las cual les autorice el uso de esta plataforma</w:t>
-      </w:r>
-    </w:p>
-    <w:p>
-      <w:pPr>
-        <w:pStyle w:val="Ttulo4"/>
-      </w:pPr>
-      <w:r>
-        <w:t>Características</w:t>
-      </w:r>
-    </w:p>
-    <w:p>
-      <w:pPr>
-        <w:tabs>
-          <w:tab w:val="left" w:pos="851"/>
-        </w:tabs>
-        <w:ind w:firstLine="0"/>
-        <w:jc w:val="both"/>
-        <w:rPr>
-          <w:sz w:val="28"/>
-          <w:szCs w:val="28"/>
-        </w:rPr>
-      </w:pPr>
-      <w:r>
-        <w:rPr>
-          <w:sz w:val="28"/>
-          <w:szCs w:val="28"/>
-        </w:rPr>
-        <w:t xml:space="preserve">Uso de </w:t>
-      </w:r>
-      <w:proofErr w:type="spellStart"/>
-      <w:r>
-        <w:rPr>
-          <w:sz w:val="28"/>
-          <w:szCs w:val="28"/>
-        </w:rPr>
-        <w:t>multihilos</w:t>
-      </w:r>
-      <w:proofErr w:type="spellEnd"/>
-      <w:r>
-        <w:rPr>
-          <w:sz w:val="28"/>
-          <w:szCs w:val="28"/>
-        </w:rPr>
-        <w:t xml:space="preserve"> mediante hilos de </w:t>
-      </w:r>
-      <w:proofErr w:type="spellStart"/>
-      <w:r>
-        <w:rPr>
-          <w:sz w:val="28"/>
-          <w:szCs w:val="28"/>
-        </w:rPr>
-        <w:t>kernel</w:t>
-      </w:r>
-      <w:proofErr w:type="spellEnd"/>
-      <w:r>
-        <w:rPr>
-          <w:sz w:val="28"/>
-          <w:szCs w:val="28"/>
-        </w:rPr>
-        <w:t>.</w:t>
-      </w:r>
-    </w:p>
-    <w:p>
-      <w:pPr>
-        <w:tabs>
-          <w:tab w:val="left" w:pos="851"/>
-        </w:tabs>
-        <w:ind w:firstLine="0"/>
-        <w:jc w:val="both"/>
-        <w:rPr>
-          <w:sz w:val="28"/>
-          <w:szCs w:val="28"/>
-        </w:rPr>
-      </w:pPr>
-      <w:r>
-        <w:rPr>
-          <w:sz w:val="28"/>
-          <w:szCs w:val="28"/>
-        </w:rPr>
-        <w:t xml:space="preserve">Soporta gran cantidad de datos. </w:t>
-      </w:r>
-      <w:proofErr w:type="spellStart"/>
-      <w:r>
-        <w:rPr>
-          <w:sz w:val="28"/>
-          <w:szCs w:val="28"/>
-        </w:rPr>
-        <w:t>MySQL</w:t>
-      </w:r>
-      <w:proofErr w:type="spellEnd"/>
-      <w:r>
-        <w:rPr>
-          <w:sz w:val="28"/>
-          <w:szCs w:val="28"/>
-        </w:rPr>
-        <w:t xml:space="preserve"> Server tiene bases de datos de hasta 50 millones de registros.</w:t>
-      </w:r>
-    </w:p>
-    <w:p>
-      <w:pPr>
-        <w:tabs>
-          <w:tab w:val="left" w:pos="851"/>
-        </w:tabs>
-        <w:ind w:firstLine="0"/>
-        <w:jc w:val="both"/>
-        <w:rPr>
-          <w:sz w:val="28"/>
-          <w:szCs w:val="28"/>
-        </w:rPr>
-      </w:pPr>
-      <w:r>
-        <w:rPr>
-          <w:sz w:val="28"/>
-          <w:szCs w:val="28"/>
-        </w:rPr>
-        <w:t xml:space="preserve">Se permiten hasta 64 índices por tabla (32 antes de </w:t>
-      </w:r>
-      <w:proofErr w:type="spellStart"/>
-      <w:r>
-        <w:rPr>
-          <w:sz w:val="28"/>
-          <w:szCs w:val="28"/>
-        </w:rPr>
-        <w:t>MySQL</w:t>
-      </w:r>
-      <w:proofErr w:type="spellEnd"/>
-      <w:r>
-        <w:rPr>
-          <w:sz w:val="28"/>
-          <w:szCs w:val="28"/>
-        </w:rPr>
-        <w:t xml:space="preserve"> 4.1.2). Cada índice puede</w:t>
-      </w:r>
-      <w:r>
-        <w:rPr>
-          <w:sz w:val="28"/>
-          <w:szCs w:val="28"/>
-        </w:rPr>
-        <w:t xml:space="preserve"> </w:t>
-      </w:r>
-      <w:r>
-        <w:rPr>
-          <w:sz w:val="28"/>
-          <w:szCs w:val="28"/>
-        </w:rPr>
-        <w:t xml:space="preserve">consistir desde 1 hasta 16 columnas o partes de columnas. El máximo ancho de límite son 1000 bytes (500 antes de </w:t>
-      </w:r>
-      <w:proofErr w:type="spellStart"/>
-      <w:r>
-        <w:rPr>
-          <w:sz w:val="28"/>
-          <w:szCs w:val="28"/>
-        </w:rPr>
-        <w:t>MySQL</w:t>
-      </w:r>
-      <w:proofErr w:type="spellEnd"/>
-      <w:r>
-        <w:rPr>
-          <w:sz w:val="28"/>
-          <w:szCs w:val="28"/>
-        </w:rPr>
-        <w:t xml:space="preserve"> 4.1.2).</w:t>
-      </w:r>
-    </w:p>
-    <w:p>
-      <w:pPr>
-        <w:tabs>
-          <w:tab w:val="left" w:pos="851"/>
-        </w:tabs>
-        <w:ind w:firstLine="0"/>
-        <w:jc w:val="both"/>
-        <w:rPr>
-          <w:sz w:val="28"/>
-          <w:szCs w:val="28"/>
-        </w:rPr>
-      </w:pPr>
-      <w:r>
-        <w:rPr>
-          <w:sz w:val="28"/>
-          <w:szCs w:val="28"/>
-        </w:rPr>
-        <w:t xml:space="preserve">Los clientes se conectan al servidor </w:t>
-      </w:r>
-      <w:proofErr w:type="spellStart"/>
-      <w:r>
-        <w:rPr>
-          <w:sz w:val="28"/>
-          <w:szCs w:val="28"/>
-        </w:rPr>
-        <w:t>MySQL</w:t>
-      </w:r>
-      <w:proofErr w:type="spellEnd"/>
-      <w:r>
-        <w:rPr>
-          <w:sz w:val="28"/>
-          <w:szCs w:val="28"/>
-        </w:rPr>
-        <w:t xml:space="preserve"> usando sockets TCP/IP en cualquier plataforma. En sistemas Windows se pueden conectar usando </w:t>
-      </w:r>
-      <w:proofErr w:type="spellStart"/>
-      <w:r>
-        <w:rPr>
-          <w:sz w:val="28"/>
-          <w:szCs w:val="28"/>
-        </w:rPr>
-        <w:t>named</w:t>
-      </w:r>
-      <w:proofErr w:type="spellEnd"/>
-      <w:r>
-        <w:rPr>
-          <w:sz w:val="28"/>
-          <w:szCs w:val="28"/>
-        </w:rPr>
-        <w:t xml:space="preserve"> pipes y en sistemas Unix usando ficheros socket Unix.</w:t>
-      </w:r>
-    </w:p>
-    <w:p>
-      <w:pPr>
-        <w:rPr>
-          <w:lang w:eastAsia="es-ES"/>
-        </w:rPr>
-      </w:pPr>
-    </w:p>
-    <w:p>
-      <w:pPr>
-        <w:pStyle w:val="Ttulo2"/>
-        <w:ind w:left="567"/>
-      </w:pPr>
-      <w:r>
-        <w:t>Servidor Web</w:t>
-      </w:r>
-    </w:p>
-    <w:p>
-      <w:pPr>
-        <w:tabs>
-          <w:tab w:val="left" w:pos="851"/>
-        </w:tabs>
-        <w:ind w:firstLine="0"/>
-        <w:jc w:val="both"/>
-        <w:rPr>
-          <w:sz w:val="28"/>
-          <w:szCs w:val="28"/>
-        </w:rPr>
-      </w:pPr>
-      <w:r>
-        <w:rPr>
-          <w:sz w:val="28"/>
-          <w:szCs w:val="28"/>
-        </w:rPr>
-        <w:t xml:space="preserve">A continuación se describe el servidor elegido para ejecutar todos los archivos </w:t>
-      </w:r>
-      <w:proofErr w:type="spellStart"/>
-      <w:r>
-        <w:rPr>
-          <w:sz w:val="28"/>
-          <w:szCs w:val="28"/>
-        </w:rPr>
-        <w:t>php</w:t>
-      </w:r>
-      <w:proofErr w:type="spellEnd"/>
-      <w:r>
-        <w:rPr>
-          <w:sz w:val="28"/>
-          <w:szCs w:val="28"/>
-        </w:rPr>
-        <w:t xml:space="preserve"> que hacen parte del proyecto.</w:t>
-      </w:r>
-    </w:p>
-    <w:p>
-      <w:pPr>
-        <w:rPr>
-          <w:lang w:eastAsia="es-ES"/>
-        </w:rPr>
-      </w:pPr>
-    </w:p>
-    <w:p>
-      <w:pPr>
-        <w:pStyle w:val="Ttulo3"/>
-      </w:pPr>
-      <w:r>
-        <w:lastRenderedPageBreak/>
-        <w:t>Apache</w:t>
-      </w:r>
-    </w:p>
-    <w:p>
       <w:pPr>
         <w:pStyle w:val="Prrafodelista"/>
         <w:tabs>
@@ -5263,7 +4391,23 @@
           <w:sz w:val="28"/>
           <w:szCs w:val="28"/>
         </w:rPr>
-        <w:t>El servidor HTTP es un servidor web de código abierto para plataformas Unix, Windows, Macintosh y otras, que implementan el protocolo HTTP/1.1 y la noción de sitio virtual.</w:t>
+        <w:t xml:space="preserve">Apache es usado principalmente para enviar páginas web estáticas y dinámicas en la </w:t>
+      </w:r>
+      <w:proofErr w:type="spellStart"/>
+      <w:r>
+        <w:rPr>
+          <w:sz w:val="28"/>
+          <w:szCs w:val="28"/>
+        </w:rPr>
+        <w:t>World</w:t>
+      </w:r>
+      <w:proofErr w:type="spellEnd"/>
+      <w:r>
+        <w:rPr>
+          <w:sz w:val="28"/>
+          <w:szCs w:val="28"/>
+        </w:rPr>
+        <w:t xml:space="preserve"> Wide Web. Muchas aplicaciones web están diseñadas asumiendo como ambiente de implantación a Apache, o que utilizarán características propias de este servidor web.</w:t>
       </w:r>
     </w:p>
     <w:p>
@@ -5298,23 +4442,7 @@
           <w:sz w:val="28"/>
           <w:szCs w:val="28"/>
         </w:rPr>
-        <w:t xml:space="preserve">Apache es usado principalmente para enviar páginas web estáticas y dinámicas en la </w:t>
-      </w:r>
-      <w:proofErr w:type="spellStart"/>
-      <w:r>
-        <w:rPr>
-          <w:sz w:val="28"/>
-          <w:szCs w:val="28"/>
-        </w:rPr>
-        <w:t>World</w:t>
-      </w:r>
-      <w:proofErr w:type="spellEnd"/>
-      <w:r>
-        <w:rPr>
-          <w:sz w:val="28"/>
-          <w:szCs w:val="28"/>
-        </w:rPr>
-        <w:t xml:space="preserve"> Wide Web. Muchas aplicaciones web están diseñadas asumiendo como ambiente de implantación a Apache, o que utilizarán características propias de este servidor web.</w:t>
+        <w:t>Apache es usado para muchas otras tareas donde el contenido necesita ser puesto a disposición en una forma segura y confiable. Un ejemplo es al momento de compartir archivos desde una computadora personal hacia Internet. Un usuario que tiene Apache instalado en su escritorio puede colocar arbitrariamente archivos en la raíz de documentos de Apache, desde donde pueden ser compartidos.</w:t>
       </w:r>
     </w:p>
     <w:p>
@@ -5349,7 +4477,14 @@
           <w:sz w:val="28"/>
           <w:szCs w:val="28"/>
         </w:rPr>
-        <w:t>Apache es usado para muchas otras tareas donde el contenido necesita ser puesto a disposición en una forma segura y confiable. Un ejemplo es al momento de compartir archivos desde una computadora personal hacia Internet. Un usuario que tiene Apache instalado en su escritorio puede colocar arbitrariamente archivos en la raíz de documentos de Apache, desde donde pueden ser compartidos.</w:t>
+        <w:t>Es altamente configurable</w:t>
+      </w:r>
+      <w:r>
+        <w:rPr>
+          <w:sz w:val="28"/>
+          <w:szCs w:val="28"/>
+        </w:rPr>
+        <w:t>.</w:t>
       </w:r>
     </w:p>
     <w:p>
@@ -5365,6 +4500,20 @@
           <w:szCs w:val="28"/>
         </w:rPr>
       </w:pPr>
+      <w:r>
+        <w:rPr>
+          <w:sz w:val="28"/>
+          <w:szCs w:val="28"/>
+        </w:rPr>
+        <w:t>Posee código abierto</w:t>
+      </w:r>
+      <w:r>
+        <w:rPr>
+          <w:sz w:val="28"/>
+          <w:szCs w:val="28"/>
+        </w:rPr>
+        <w:t>.</w:t>
+      </w:r>
     </w:p>
     <w:p>
       <w:pPr>
@@ -5384,62 +4533,6 @@
           <w:sz w:val="28"/>
           <w:szCs w:val="28"/>
         </w:rPr>
-        <w:t>Es altamente configurable</w:t>
-      </w:r>
-      <w:r>
-        <w:rPr>
-          <w:sz w:val="28"/>
-          <w:szCs w:val="28"/>
-        </w:rPr>
-        <w:t>.</w:t>
-      </w:r>
-    </w:p>
-    <w:p>
-      <w:pPr>
-        <w:pStyle w:val="Prrafodelista"/>
-        <w:tabs>
-          <w:tab w:val="left" w:pos="851"/>
-        </w:tabs>
-        <w:ind w:left="0" w:firstLine="0"/>
-        <w:jc w:val="both"/>
-        <w:rPr>
-          <w:sz w:val="28"/>
-          <w:szCs w:val="28"/>
-        </w:rPr>
-      </w:pPr>
-      <w:r>
-        <w:rPr>
-          <w:sz w:val="28"/>
-          <w:szCs w:val="28"/>
-        </w:rPr>
-        <w:t>Posee código abierto</w:t>
-      </w:r>
-      <w:r>
-        <w:rPr>
-          <w:sz w:val="28"/>
-          <w:szCs w:val="28"/>
-        </w:rPr>
-        <w:t>.</w:t>
-      </w:r>
-    </w:p>
-    <w:p>
-      <w:pPr>
-        <w:pStyle w:val="Prrafodelista"/>
-        <w:tabs>
-          <w:tab w:val="left" w:pos="851"/>
-        </w:tabs>
-        <w:ind w:left="0" w:firstLine="0"/>
-        <w:jc w:val="both"/>
-        <w:rPr>
-          <w:sz w:val="28"/>
-          <w:szCs w:val="28"/>
-        </w:rPr>
-      </w:pPr>
-      <w:r>
-        <w:rPr>
-          <w:sz w:val="28"/>
-          <w:szCs w:val="28"/>
-        </w:rPr>
         <w:t>Tiene amplia aceptación en la red</w:t>
       </w:r>
       <w:r>
@@ -5465,8 +4558,6 @@
         <w:lastRenderedPageBreak/>
         <w:t>Marco Conceptual</w:t>
       </w:r>
-      <w:bookmarkStart w:id="0" w:name="_GoBack"/>
-      <w:bookmarkEnd w:id="0"/>
     </w:p>
     <w:p>
       <w:pPr>
@@ -5544,25 +4635,7 @@
           <w:sz w:val="28"/>
           <w:szCs w:val="28"/>
         </w:rPr>
-        <w:t xml:space="preserve"> es aquella en </w:t>
-      </w:r>
-      <w:proofErr w:type="gramStart"/>
-      <w:r>
-        <w:rPr>
-          <w:rFonts w:cs="Times New Roman"/>
-          <w:sz w:val="28"/>
-          <w:szCs w:val="28"/>
-        </w:rPr>
-        <w:t>la</w:t>
-      </w:r>
-      <w:proofErr w:type="gramEnd"/>
-      <w:r>
-        <w:rPr>
-          <w:rFonts w:cs="Times New Roman"/>
-          <w:sz w:val="28"/>
-          <w:szCs w:val="28"/>
-        </w:rPr>
-        <w:t xml:space="preserve"> que extremos de </w:t>
+        <w:t xml:space="preserve"> es aquella en la que extremos de </w:t>
       </w:r>
       <w:r>
         <w:rPr>
@@ -19621,7 +18694,7 @@
 </file>
 
 <file path=customXml/itemProps1.xml><?xml version="1.0" encoding="utf-8"?>
-<ds:datastoreItem xmlns:ds="http://schemas.openxmlformats.org/officeDocument/2006/customXml" ds:itemID="{6361ABC4-83D2-4549-8BAA-65A960D13C2D}">
+<ds:datastoreItem xmlns:ds="http://schemas.openxmlformats.org/officeDocument/2006/customXml" ds:itemID="{5F3E2E50-560C-4CC2-988B-1413C710B982}">
   <ds:schemaRefs>
     <ds:schemaRef ds:uri="http://schemas.openxmlformats.org/officeDocument/2006/bibliography"/>
   </ds:schemaRefs>

</xml_diff>